<commit_message>
refinement on report and rememberme
</commit_message>
<xml_diff>
--- a/PROJECT REPORT.docx
+++ b/PROJECT REPORT.docx
@@ -5,6 +5,7 @@
     <w:p>
       <w:pPr>
         <w:spacing w:after="0" w:line="240" w:lineRule="auto"/>
+        <w:jc w:val="center"/>
         <w:rPr>
           <w:rFonts w:ascii="Linux Biolinum" w:hAnsi="Linux Biolinum" w:cs="Segoe UI"/>
           <w:b/>
@@ -28,6 +29,7 @@
     </w:p>
     <w:p>
       <w:pPr>
+        <w:jc w:val="center"/>
         <w:rPr>
           <w:rFonts w:ascii="Linux Biolinum" w:hAnsi="Linux Biolinum" w:cs="Segoe UI"/>
           <w:color w:val="000000" w:themeColor="text1"/>
@@ -57,7 +59,7 @@
     <w:p>
       <w:pPr>
         <w:rPr>
-          <w:rFonts w:ascii="Linux Libertine O" w:hAnsi="Linux Libertine O" w:cs="Segoe UI"/>
+          <w:rFonts w:ascii="Linux Biolinum" w:hAnsi="Linux Biolinum" w:cs="Segoe UI"/>
           <w:color w:val="000000" w:themeColor="text1"/>
           <w:sz w:val="34"/>
           <w:szCs w:val="34"/>
@@ -67,7 +69,7 @@
     <w:p>
       <w:pPr>
         <w:rPr>
-          <w:rFonts w:ascii="Linux Libertine O" w:hAnsi="Linux Libertine O" w:cs="Segoe UI"/>
+          <w:rFonts w:ascii="Linux Biolinum" w:hAnsi="Linux Biolinum" w:cs="Segoe UI"/>
           <w:color w:val="000000" w:themeColor="text1"/>
           <w:sz w:val="34"/>
           <w:szCs w:val="34"/>
@@ -78,7 +80,7 @@
       <w:pPr>
         <w:jc w:val="center"/>
         <w:rPr>
-          <w:rFonts w:ascii="Linux Libertine O" w:hAnsi="Linux Libertine O" w:cs="Segoe UI"/>
+          <w:rFonts w:ascii="Linux Biolinum" w:hAnsi="Linux Biolinum" w:cs="Segoe UI"/>
           <w:color w:val="000000" w:themeColor="text1"/>
           <w:sz w:val="34"/>
           <w:szCs w:val="34"/>
@@ -89,7 +91,7 @@
       <w:pPr>
         <w:jc w:val="center"/>
         <w:rPr>
-          <w:rFonts w:ascii="Linux Libertine O" w:hAnsi="Linux Libertine O" w:cs="Segoe UI"/>
+          <w:rFonts w:ascii="Linux Biolinum" w:hAnsi="Linux Biolinum" w:cs="Segoe UI"/>
           <w:color w:val="000000" w:themeColor="text1"/>
           <w:sz w:val="34"/>
           <w:szCs w:val="34"/>
@@ -100,7 +102,7 @@
       <w:pPr>
         <w:jc w:val="center"/>
         <w:rPr>
-          <w:rFonts w:ascii="Linux Libertine O" w:hAnsi="Linux Libertine O" w:cs="Segoe UI"/>
+          <w:rFonts w:ascii="Linux Biolinum" w:hAnsi="Linux Biolinum" w:cs="Segoe UI"/>
           <w:color w:val="000000" w:themeColor="text1"/>
           <w:sz w:val="34"/>
           <w:szCs w:val="34"/>
@@ -111,7 +113,7 @@
       <w:pPr>
         <w:jc w:val="center"/>
         <w:rPr>
-          <w:rFonts w:ascii="Linux Libertine O" w:hAnsi="Linux Libertine O" w:cs="Segoe UI"/>
+          <w:rFonts w:ascii="Linux Biolinum" w:hAnsi="Linux Biolinum" w:cs="Segoe UI"/>
           <w:color w:val="000000" w:themeColor="text1"/>
           <w:sz w:val="34"/>
           <w:szCs w:val="34"/>
@@ -119,7 +121,7 @@
       </w:pPr>
       <w:r>
         <w:rPr>
-          <w:rFonts w:ascii="Linux Libertine O" w:hAnsi="Linux Libertine O" w:cs="Segoe UI"/>
+          <w:rFonts w:ascii="Linux Biolinum" w:hAnsi="Linux Biolinum" w:cs="Segoe UI"/>
           <w:noProof/>
           <w:color w:val="000000" w:themeColor="text1"/>
           <w:sz w:val="34"/>
@@ -172,7 +174,7 @@
       <w:pPr>
         <w:jc w:val="center"/>
         <w:rPr>
-          <w:rFonts w:ascii="Linux Biolinum O" w:hAnsi="Linux Biolinum O" w:cs="Segoe UI"/>
+          <w:rFonts w:ascii="Linux Biolinum" w:hAnsi="Linux Biolinum" w:cs="Segoe UI"/>
           <w:color w:val="000000" w:themeColor="text1"/>
           <w:sz w:val="34"/>
           <w:szCs w:val="34"/>
@@ -180,19 +182,19 @@
       </w:pPr>
       <w:r>
         <w:rPr>
-          <w:rFonts w:ascii="Linux Biolinum O" w:eastAsia="Times New Roman" w:hAnsi="Linux Biolinum O" w:cs="Segoe UI"/>
+          <w:rFonts w:ascii="Linux Biolinum" w:eastAsia="Times New Roman" w:hAnsi="Linux Biolinum" w:cs="Segoe UI"/>
           <w:color w:val="000000" w:themeColor="text1"/>
           <w:sz w:val="34"/>
           <w:szCs w:val="34"/>
         </w:rPr>
-        <w:t>Phonology Teaching Application.</w:t>
+        <w:t>Phonology Teaching Application</w:t>
       </w:r>
     </w:p>
     <w:p>
       <w:pPr>
         <w:jc w:val="center"/>
         <w:rPr>
-          <w:rFonts w:ascii="Linux Biolinum O" w:hAnsi="Linux Biolinum O" w:cs="Segoe UI"/>
+          <w:rFonts w:ascii="Linux Biolinum" w:hAnsi="Linux Biolinum" w:cs="Segoe UI"/>
           <w:color w:val="000000" w:themeColor="text1"/>
           <w:sz w:val="34"/>
           <w:szCs w:val="34"/>
@@ -203,7 +205,7 @@
       <w:pPr>
         <w:jc w:val="center"/>
         <w:rPr>
-          <w:rFonts w:ascii="Linux Biolinum O" w:hAnsi="Linux Biolinum O" w:cs="Segoe UI"/>
+          <w:rFonts w:ascii="Linux Biolinum" w:hAnsi="Linux Biolinum" w:cs="Segoe UI"/>
           <w:color w:val="000000" w:themeColor="text1"/>
           <w:sz w:val="34"/>
           <w:szCs w:val="34"/>
@@ -214,7 +216,7 @@
       <w:pPr>
         <w:jc w:val="center"/>
         <w:rPr>
-          <w:rFonts w:ascii="Linux Biolinum O" w:hAnsi="Linux Biolinum O" w:cs="Segoe UI"/>
+          <w:rFonts w:ascii="Linux Biolinum" w:hAnsi="Linux Biolinum" w:cs="Segoe UI"/>
           <w:color w:val="000000" w:themeColor="text1"/>
           <w:sz w:val="34"/>
           <w:szCs w:val="34"/>
@@ -225,7 +227,7 @@
       <w:pPr>
         <w:jc w:val="center"/>
         <w:rPr>
-          <w:rFonts w:ascii="Linux Biolinum O" w:hAnsi="Linux Biolinum O" w:cs="Segoe UI"/>
+          <w:rFonts w:ascii="Linux Biolinum" w:hAnsi="Linux Biolinum" w:cs="Segoe UI"/>
           <w:color w:val="000000" w:themeColor="text1"/>
           <w:sz w:val="34"/>
           <w:szCs w:val="34"/>
@@ -236,7 +238,7 @@
       <w:pPr>
         <w:jc w:val="center"/>
         <w:rPr>
-          <w:rFonts w:ascii="Linux Biolinum O" w:hAnsi="Linux Biolinum O" w:cs="Segoe UI"/>
+          <w:rFonts w:ascii="Linux Biolinum" w:hAnsi="Linux Biolinum" w:cs="Segoe UI"/>
           <w:color w:val="000000" w:themeColor="text1"/>
           <w:sz w:val="34"/>
           <w:szCs w:val="34"/>
@@ -247,7 +249,7 @@
       <w:pPr>
         <w:jc w:val="center"/>
         <w:rPr>
-          <w:rFonts w:ascii="Linux Biolinum O" w:hAnsi="Linux Biolinum O" w:cs="Segoe UI"/>
+          <w:rFonts w:ascii="Linux Biolinum" w:hAnsi="Linux Biolinum" w:cs="Segoe UI"/>
           <w:color w:val="000000" w:themeColor="text1"/>
           <w:sz w:val="34"/>
           <w:szCs w:val="34"/>
@@ -255,7 +257,7 @@
       </w:pPr>
       <w:r>
         <w:rPr>
-          <w:rFonts w:ascii="Linux Biolinum O" w:hAnsi="Linux Biolinum O" w:cs="Segoe UI"/>
+          <w:rFonts w:ascii="Linux Biolinum" w:hAnsi="Linux Biolinum" w:cs="Segoe UI"/>
           <w:b/>
           <w:bCs/>
           <w:color w:val="000000" w:themeColor="text1"/>
@@ -266,7 +268,7 @@
       </w:r>
       <w:r>
         <w:rPr>
-          <w:rFonts w:ascii="Linux Biolinum O" w:hAnsi="Linux Biolinum O" w:cs="Segoe UI"/>
+          <w:rFonts w:ascii="Linux Biolinum" w:hAnsi="Linux Biolinum" w:cs="Segoe UI"/>
           <w:color w:val="000000" w:themeColor="text1"/>
           <w:sz w:val="34"/>
           <w:szCs w:val="34"/>
@@ -278,7 +280,7 @@
       <w:pPr>
         <w:jc w:val="center"/>
         <w:rPr>
-          <w:rFonts w:ascii="Linux Biolinum O" w:hAnsi="Linux Biolinum O" w:cs="Segoe UI"/>
+          <w:rFonts w:ascii="Linux Biolinum" w:hAnsi="Linux Biolinum" w:cs="Segoe UI"/>
           <w:color w:val="000000" w:themeColor="text1"/>
           <w:sz w:val="34"/>
           <w:szCs w:val="34"/>
@@ -286,7 +288,7 @@
       </w:pPr>
       <w:r>
         <w:rPr>
-          <w:rFonts w:ascii="Linux Biolinum O" w:hAnsi="Linux Biolinum O" w:cs="Segoe UI"/>
+          <w:rFonts w:ascii="Linux Biolinum" w:hAnsi="Linux Biolinum" w:cs="Segoe UI"/>
           <w:b/>
           <w:bCs/>
           <w:color w:val="000000" w:themeColor="text1"/>
@@ -297,7 +299,7 @@
       </w:r>
       <w:r>
         <w:rPr>
-          <w:rFonts w:ascii="Linux Biolinum O" w:hAnsi="Linux Biolinum O" w:cs="Segoe UI"/>
+          <w:rFonts w:ascii="Linux Biolinum" w:hAnsi="Linux Biolinum" w:cs="Segoe UI"/>
           <w:b/>
           <w:bCs/>
           <w:color w:val="000000" w:themeColor="text1"/>
@@ -308,7 +310,7 @@
       </w:r>
       <w:r>
         <w:rPr>
-          <w:rFonts w:ascii="Linux Biolinum O" w:hAnsi="Linux Biolinum O" w:cs="Segoe UI"/>
+          <w:rFonts w:ascii="Linux Biolinum" w:hAnsi="Linux Biolinum" w:cs="Segoe UI"/>
           <w:color w:val="000000" w:themeColor="text1"/>
           <w:sz w:val="34"/>
           <w:szCs w:val="34"/>
@@ -320,7 +322,7 @@
       <w:pPr>
         <w:jc w:val="center"/>
         <w:rPr>
-          <w:rFonts w:ascii="Linux Biolinum O" w:hAnsi="Linux Biolinum O" w:cs="Segoe UI"/>
+          <w:rFonts w:ascii="Linux Biolinum" w:hAnsi="Linux Biolinum" w:cs="Segoe UI"/>
           <w:color w:val="000000" w:themeColor="text1"/>
           <w:sz w:val="34"/>
           <w:szCs w:val="34"/>
@@ -328,7 +330,7 @@
       </w:pPr>
       <w:r>
         <w:rPr>
-          <w:rFonts w:ascii="Linux Biolinum O" w:hAnsi="Linux Biolinum O" w:cs="Segoe UI"/>
+          <w:rFonts w:ascii="Linux Biolinum" w:hAnsi="Linux Biolinum" w:cs="Segoe UI"/>
           <w:b/>
           <w:bCs/>
           <w:color w:val="000000" w:themeColor="text1"/>
@@ -339,7 +341,7 @@
       </w:r>
       <w:r>
         <w:rPr>
-          <w:rFonts w:ascii="Linux Biolinum O" w:hAnsi="Linux Biolinum O" w:cs="Segoe UI"/>
+          <w:rFonts w:ascii="Linux Biolinum" w:hAnsi="Linux Biolinum" w:cs="Segoe UI"/>
           <w:b/>
           <w:bCs/>
           <w:color w:val="000000" w:themeColor="text1"/>
@@ -350,7 +352,7 @@
       </w:r>
       <w:r>
         <w:rPr>
-          <w:rFonts w:ascii="Linux Biolinum O" w:hAnsi="Linux Biolinum O" w:cs="Segoe UI"/>
+          <w:rFonts w:ascii="Linux Biolinum" w:hAnsi="Linux Biolinum" w:cs="Segoe UI"/>
           <w:color w:val="000000" w:themeColor="text1"/>
           <w:sz w:val="34"/>
           <w:szCs w:val="34"/>
@@ -359,7 +361,7 @@
       </w:r>
       <w:r>
         <w:rPr>
-          <w:rFonts w:ascii="Linux Biolinum O" w:hAnsi="Linux Biolinum O" w:cs="Segoe UI"/>
+          <w:rFonts w:ascii="Linux Biolinum" w:hAnsi="Linux Biolinum" w:cs="Segoe UI"/>
           <w:color w:val="000000" w:themeColor="text1"/>
           <w:sz w:val="34"/>
           <w:szCs w:val="34"/>
@@ -368,7 +370,7 @@
       </w:r>
       <w:r>
         <w:rPr>
-          <w:rFonts w:ascii="Linux Biolinum O" w:hAnsi="Linux Biolinum O" w:cs="Segoe UI"/>
+          <w:rFonts w:ascii="Linux Biolinum" w:hAnsi="Linux Biolinum" w:cs="Segoe UI"/>
           <w:color w:val="000000" w:themeColor="text1"/>
           <w:sz w:val="34"/>
           <w:szCs w:val="34"/>
@@ -380,7 +382,7 @@
       <w:pPr>
         <w:pStyle w:val="Default"/>
         <w:rPr>
-          <w:rFonts w:ascii="Linux Biolinum O" w:hAnsi="Linux Biolinum O" w:cs="Segoe UI"/>
+          <w:rFonts w:ascii="Linux Biolinum" w:hAnsi="Linux Biolinum" w:cs="Segoe UI"/>
           <w:color w:val="000000" w:themeColor="text1"/>
           <w:sz w:val="34"/>
           <w:szCs w:val="34"/>
@@ -391,7 +393,7 @@
       <w:pPr>
         <w:jc w:val="center"/>
         <w:rPr>
-          <w:rFonts w:ascii="Linux Biolinum O" w:hAnsi="Linux Biolinum O" w:cs="Segoe UI"/>
+          <w:rFonts w:ascii="Linux Biolinum" w:hAnsi="Linux Biolinum" w:cs="Segoe UI"/>
           <w:color w:val="000000" w:themeColor="text1"/>
           <w:sz w:val="34"/>
           <w:szCs w:val="34"/>
@@ -399,7 +401,7 @@
       </w:pPr>
       <w:r>
         <w:rPr>
-          <w:rFonts w:ascii="Linux Biolinum O" w:hAnsi="Linux Biolinum O" w:cs="Segoe UI"/>
+          <w:rFonts w:ascii="Linux Biolinum" w:hAnsi="Linux Biolinum" w:cs="Segoe UI"/>
           <w:color w:val="000000" w:themeColor="text1"/>
           <w:sz w:val="34"/>
           <w:szCs w:val="34"/>
@@ -413,7 +415,7 @@
           <w:tab w:val="left" w:pos="3493"/>
         </w:tabs>
         <w:rPr>
-          <w:rFonts w:ascii="Linux Libertine O" w:hAnsi="Linux Libertine O" w:cs="Segoe UI"/>
+          <w:rFonts w:ascii="Linux Biolinum" w:hAnsi="Linux Biolinum" w:cs="Segoe UI"/>
           <w:b/>
           <w:bCs/>
           <w:color w:val="000000" w:themeColor="text1"/>
@@ -428,29 +430,42 @@
         <w:tabs>
           <w:tab w:val="left" w:pos="3493"/>
         </w:tabs>
-        <w:jc w:val="center"/>
-        <w:rPr>
-          <w:rFonts w:ascii="Linux Biolinum O" w:hAnsi="Linux Biolinum O" w:cs="Segoe UI"/>
-          <w:b/>
-          <w:bCs/>
-          <w:color w:val="00B0F0"/>
-          <w:sz w:val="32"/>
-          <w:szCs w:val="40"/>
-          <w:lang w:val="en-GB"/>
-        </w:rPr>
-      </w:pPr>
-      <w:r>
-        <w:rPr>
-          <w:rFonts w:ascii="Linux Biolinum O" w:hAnsi="Linux Biolinum O" w:cs="Segoe UI"/>
-          <w:b/>
-          <w:bCs/>
-          <w:color w:val="00B0F0"/>
-          <w:sz w:val="32"/>
-          <w:szCs w:val="40"/>
+        <w:rPr>
+          <w:rFonts w:ascii="Linux Biolinum" w:hAnsi="Linux Biolinum" w:cs="Segoe UI"/>
+          <w:b/>
+          <w:bCs/>
+          <w:color w:val="00B0F0"/>
+          <w:sz w:val="28"/>
+          <w:szCs w:val="36"/>
+          <w:lang w:val="en-GB"/>
+        </w:rPr>
+      </w:pPr>
+      <w:bookmarkStart w:id="0" w:name="_GoBack"/>
+      <w:bookmarkEnd w:id="0"/>
+      <w:r>
+        <w:rPr>
+          <w:rFonts w:ascii="Linux Biolinum" w:hAnsi="Linux Biolinum" w:cs="Segoe UI"/>
+          <w:b/>
+          <w:bCs/>
+          <w:color w:val="00B0F0"/>
+          <w:sz w:val="28"/>
+          <w:szCs w:val="36"/>
           <w:lang w:val="en-GB"/>
         </w:rPr>
         <w:lastRenderedPageBreak/>
-        <w:t>Introduction</w:t>
+        <w:t>I. Linguīs Project Description</w:t>
+      </w:r>
+      <w:r>
+        <w:rPr>
+          <w:rFonts w:ascii="Linux Biolinum" w:hAnsi="Linux Biolinum" w:cs="Segoe UI"/>
+          <w:b/>
+          <w:bCs/>
+          <w:color w:val="00B0F0"/>
+          <w:sz w:val="28"/>
+          <w:szCs w:val="36"/>
+          <w:lang w:val="en-GB"/>
+        </w:rPr>
+        <w:t xml:space="preserve"> </w:t>
       </w:r>
     </w:p>
     <w:p>
@@ -459,38 +474,142 @@
           <w:tab w:val="left" w:pos="3493"/>
         </w:tabs>
         <w:rPr>
-          <w:rFonts w:ascii="Linux Biolinum O" w:hAnsi="Linux Biolinum O" w:cs="Segoe UI"/>
-          <w:b/>
-          <w:bCs/>
-          <w:color w:val="00B0F0"/>
-          <w:sz w:val="28"/>
-          <w:szCs w:val="36"/>
-          <w:lang w:val="en-GB"/>
-        </w:rPr>
-      </w:pPr>
-      <w:r>
-        <w:rPr>
-          <w:rFonts w:ascii="Linux Biolinum O" w:hAnsi="Linux Biolinum O" w:cs="Segoe UI"/>
-          <w:b/>
-          <w:bCs/>
-          <w:color w:val="00B0F0"/>
-          <w:sz w:val="28"/>
-          <w:szCs w:val="36"/>
-          <w:lang w:val="en-GB"/>
-        </w:rPr>
-        <w:t>I. Linguīs Project Description</w:t>
-      </w:r>
-      <w:r>
-        <w:rPr>
-          <w:rFonts w:ascii="Linux Biolinum O" w:hAnsi="Linux Biolinum O" w:cs="Segoe UI"/>
-          <w:b/>
-          <w:bCs/>
-          <w:color w:val="00B0F0"/>
-          <w:sz w:val="28"/>
-          <w:szCs w:val="36"/>
-          <w:lang w:val="en-GB"/>
-        </w:rPr>
-        <w:t xml:space="preserve"> </w:t>
+          <w:rFonts w:ascii="Linux Biolinum" w:hAnsi="Linux Biolinum" w:cs="Segoe UI"/>
+          <w:color w:val="00B0F0"/>
+          <w:sz w:val="24"/>
+          <w:szCs w:val="32"/>
+          <w:lang w:val="en-GB"/>
+        </w:rPr>
+      </w:pPr>
+      <w:r>
+        <w:rPr>
+          <w:rFonts w:ascii="Linux Biolinum" w:hAnsi="Linux Biolinum" w:cs="Segoe UI"/>
+          <w:color w:val="00B0F0"/>
+          <w:sz w:val="24"/>
+          <w:szCs w:val="32"/>
+          <w:lang w:val="en-GB"/>
+        </w:rPr>
+        <w:t xml:space="preserve">Linguīs, </w:t>
+      </w:r>
+      <w:r>
+        <w:rPr>
+          <w:rFonts w:ascii="Linux Biolinum" w:hAnsi="Linux Biolinum" w:cs="Segoe UI"/>
+          <w:color w:val="00B0F0"/>
+          <w:sz w:val="24"/>
+          <w:szCs w:val="32"/>
+          <w:lang w:val="en-GB"/>
+        </w:rPr>
+        <w:t xml:space="preserve">meaning </w:t>
+      </w:r>
+      <w:r>
+        <w:rPr>
+          <w:rFonts w:ascii="Linux Biolinum" w:hAnsi="Linux Biolinum" w:cs="Segoe UI"/>
+          <w:color w:val="00B0F0"/>
+          <w:sz w:val="24"/>
+          <w:szCs w:val="32"/>
+          <w:lang w:val="en-GB"/>
+        </w:rPr>
+        <w:t xml:space="preserve">‘into languages’ in Latin, is a phonetic learning software which aims to provide learners of languages and linguistics the resources and tools to make their </w:t>
+      </w:r>
+      <w:r>
+        <w:rPr>
+          <w:rFonts w:ascii="Linux Biolinum" w:hAnsi="Linux Biolinum" w:cs="Segoe UI"/>
+          <w:color w:val="00B0F0"/>
+          <w:sz w:val="24"/>
+          <w:szCs w:val="32"/>
+          <w:lang w:val="en-GB"/>
+        </w:rPr>
+        <w:t xml:space="preserve">phonology </w:t>
+      </w:r>
+      <w:r>
+        <w:rPr>
+          <w:rFonts w:ascii="Linux Biolinum" w:hAnsi="Linux Biolinum" w:cs="Segoe UI"/>
+          <w:color w:val="00B0F0"/>
+          <w:sz w:val="24"/>
+          <w:szCs w:val="32"/>
+          <w:lang w:val="en-GB"/>
+        </w:rPr>
+        <w:t xml:space="preserve">learning process more effective and convenient. It also aims to serve as a resource hub for easy access of language and linguistics knowledge. The app will achieve said goals by offering features such as </w:t>
+      </w:r>
+      <w:r>
+        <w:rPr>
+          <w:rFonts w:ascii="Linux Biolinum" w:hAnsi="Linux Biolinum" w:cs="Segoe UI"/>
+          <w:color w:val="00B0F0"/>
+          <w:sz w:val="24"/>
+          <w:szCs w:val="32"/>
+          <w:lang w:val="en-GB"/>
+        </w:rPr>
+        <w:t xml:space="preserve">the </w:t>
+      </w:r>
+      <w:r>
+        <w:rPr>
+          <w:rFonts w:ascii="Linux Biolinum" w:hAnsi="Linux Biolinum" w:cs="Segoe UI"/>
+          <w:color w:val="00B0F0"/>
+          <w:sz w:val="24"/>
+          <w:szCs w:val="32"/>
+          <w:lang w:val="en-GB"/>
+        </w:rPr>
+        <w:t xml:space="preserve">International Phonetic Alphabet chart </w:t>
+      </w:r>
+      <w:r>
+        <w:rPr>
+          <w:rFonts w:ascii="Linux Biolinum" w:hAnsi="Linux Biolinum" w:cs="Segoe UI"/>
+          <w:color w:val="00B0F0"/>
+          <w:sz w:val="24"/>
+          <w:szCs w:val="32"/>
+          <w:lang w:val="en-GB"/>
+        </w:rPr>
+        <w:t>completed with</w:t>
+      </w:r>
+      <w:r>
+        <w:rPr>
+          <w:rFonts w:ascii="Linux Biolinum" w:hAnsi="Linux Biolinum" w:cs="Segoe UI"/>
+          <w:color w:val="00B0F0"/>
+          <w:sz w:val="24"/>
+          <w:szCs w:val="32"/>
+          <w:lang w:val="en-GB"/>
+        </w:rPr>
+        <w:t xml:space="preserve"> pronunciations, </w:t>
+      </w:r>
+      <w:r>
+        <w:rPr>
+          <w:rFonts w:ascii="Linux Biolinum" w:hAnsi="Linux Biolinum" w:cs="Segoe UI"/>
+          <w:color w:val="00B0F0"/>
+          <w:sz w:val="24"/>
+          <w:szCs w:val="32"/>
+          <w:lang w:val="en-GB"/>
+        </w:rPr>
+        <w:t xml:space="preserve">as well as </w:t>
+      </w:r>
+      <w:r>
+        <w:rPr>
+          <w:rFonts w:ascii="Linux Biolinum" w:hAnsi="Linux Biolinum" w:cs="Segoe UI"/>
+          <w:color w:val="00B0F0"/>
+          <w:sz w:val="24"/>
+          <w:szCs w:val="32"/>
+          <w:lang w:val="en-GB"/>
+        </w:rPr>
+        <w:t xml:space="preserve">access to various </w:t>
+      </w:r>
+      <w:r>
+        <w:rPr>
+          <w:rFonts w:ascii="Linux Biolinum" w:hAnsi="Linux Biolinum" w:cs="Segoe UI"/>
+          <w:color w:val="00B0F0"/>
+          <w:sz w:val="24"/>
+          <w:szCs w:val="32"/>
+          <w:lang w:val="en-GB"/>
+        </w:rPr>
+        <w:t>phonology</w:t>
+      </w:r>
+      <w:r>
+        <w:rPr>
+          <w:rFonts w:ascii="Linux Biolinum" w:hAnsi="Linux Biolinum" w:cs="Segoe UI"/>
+          <w:color w:val="00B0F0"/>
+          <w:sz w:val="24"/>
+          <w:szCs w:val="32"/>
+          <w:lang w:val="en-GB"/>
+        </w:rPr>
+        <w:t xml:space="preserve"> topics. The users will be able to mark their most used topics, as well as IPA characters, for quick access. </w:t>
       </w:r>
     </w:p>
     <w:p>
@@ -499,176 +618,22 @@
           <w:tab w:val="left" w:pos="3493"/>
         </w:tabs>
         <w:rPr>
-          <w:rFonts w:ascii="Linux Libertine O" w:hAnsi="Linux Libertine O" w:cs="Segoe UI"/>
-          <w:color w:val="00B0F0"/>
-          <w:sz w:val="24"/>
-          <w:szCs w:val="32"/>
-          <w:lang w:val="en-GB"/>
-        </w:rPr>
-      </w:pPr>
-      <w:r>
-        <w:rPr>
-          <w:rFonts w:ascii="Linux Libertine O" w:hAnsi="Linux Libertine O" w:cs="Segoe UI"/>
-          <w:color w:val="00B0F0"/>
-          <w:sz w:val="24"/>
-          <w:szCs w:val="32"/>
-          <w:lang w:val="en-GB"/>
-        </w:rPr>
-        <w:t xml:space="preserve">Linguīs, </w:t>
-      </w:r>
-      <w:r>
-        <w:rPr>
-          <w:rFonts w:ascii="Linux Libertine O" w:hAnsi="Linux Libertine O" w:cs="Segoe UI"/>
-          <w:color w:val="00B0F0"/>
-          <w:sz w:val="24"/>
-          <w:szCs w:val="32"/>
-          <w:lang w:val="en-GB"/>
-        </w:rPr>
-        <w:t xml:space="preserve">meaning </w:t>
-      </w:r>
-      <w:r>
-        <w:rPr>
-          <w:rFonts w:ascii="Linux Libertine O" w:hAnsi="Linux Libertine O" w:cs="Segoe UI"/>
-          <w:color w:val="00B0F0"/>
-          <w:sz w:val="24"/>
-          <w:szCs w:val="32"/>
-          <w:lang w:val="en-GB"/>
-        </w:rPr>
-        <w:t xml:space="preserve">‘into languages’ in Latin, is a phonetic learning software which aims to provide learners of languages and linguistics the resources and tools to make their </w:t>
-      </w:r>
-      <w:r>
-        <w:rPr>
-          <w:rFonts w:ascii="Linux Libertine O" w:hAnsi="Linux Libertine O" w:cs="Segoe UI"/>
-          <w:color w:val="00B0F0"/>
-          <w:sz w:val="24"/>
-          <w:szCs w:val="32"/>
-          <w:lang w:val="en-GB"/>
-        </w:rPr>
-        <w:t xml:space="preserve">phonology </w:t>
-      </w:r>
-      <w:r>
-        <w:rPr>
-          <w:rFonts w:ascii="Linux Libertine O" w:hAnsi="Linux Libertine O" w:cs="Segoe UI"/>
-          <w:color w:val="00B0F0"/>
-          <w:sz w:val="24"/>
-          <w:szCs w:val="32"/>
-          <w:lang w:val="en-GB"/>
-        </w:rPr>
-        <w:t xml:space="preserve">learning process more effective and convenient. It also aims to serve as a resource hub for easy access of language and linguistics knowledge. The app will achieve said goals by offering features such as </w:t>
-      </w:r>
-      <w:r>
-        <w:rPr>
-          <w:rFonts w:ascii="Linux Libertine O" w:hAnsi="Linux Libertine O" w:cs="Segoe UI"/>
-          <w:color w:val="00B0F0"/>
-          <w:sz w:val="24"/>
-          <w:szCs w:val="32"/>
-          <w:lang w:val="en-GB"/>
-        </w:rPr>
-        <w:t xml:space="preserve">the </w:t>
-      </w:r>
-      <w:r>
-        <w:rPr>
-          <w:rFonts w:ascii="Linux Libertine O" w:hAnsi="Linux Libertine O" w:cs="Segoe UI"/>
-          <w:color w:val="00B0F0"/>
-          <w:sz w:val="24"/>
-          <w:szCs w:val="32"/>
-          <w:lang w:val="en-GB"/>
-        </w:rPr>
-        <w:t xml:space="preserve">International Phonetic Alphabet chart </w:t>
-      </w:r>
-      <w:r>
-        <w:rPr>
-          <w:rFonts w:ascii="Linux Libertine O" w:hAnsi="Linux Libertine O" w:cs="Segoe UI"/>
-          <w:color w:val="00B0F0"/>
-          <w:sz w:val="24"/>
-          <w:szCs w:val="32"/>
-          <w:lang w:val="en-GB"/>
-        </w:rPr>
-        <w:t>completed with</w:t>
-      </w:r>
-      <w:r>
-        <w:rPr>
-          <w:rFonts w:ascii="Linux Libertine O" w:hAnsi="Linux Libertine O" w:cs="Segoe UI"/>
-          <w:color w:val="00B0F0"/>
-          <w:sz w:val="24"/>
-          <w:szCs w:val="32"/>
-          <w:lang w:val="en-GB"/>
-        </w:rPr>
-        <w:t xml:space="preserve"> pronunciations, </w:t>
-      </w:r>
-      <w:r>
-        <w:rPr>
-          <w:rFonts w:ascii="Linux Libertine O" w:hAnsi="Linux Libertine O" w:cs="Segoe UI"/>
-          <w:color w:val="00B0F0"/>
-          <w:sz w:val="24"/>
-          <w:szCs w:val="32"/>
-          <w:lang w:val="en-GB"/>
-        </w:rPr>
-        <w:t xml:space="preserve">as well as </w:t>
-      </w:r>
-      <w:r>
-        <w:rPr>
-          <w:rFonts w:ascii="Linux Libertine O" w:hAnsi="Linux Libertine O" w:cs="Segoe UI"/>
-          <w:color w:val="00B0F0"/>
-          <w:sz w:val="24"/>
-          <w:szCs w:val="32"/>
-          <w:lang w:val="en-GB"/>
-        </w:rPr>
-        <w:t xml:space="preserve">access to various </w:t>
-      </w:r>
-      <w:r>
-        <w:rPr>
-          <w:rFonts w:ascii="Linux Libertine O" w:hAnsi="Linux Libertine O" w:cs="Segoe UI"/>
-          <w:color w:val="00B0F0"/>
-          <w:sz w:val="24"/>
-          <w:szCs w:val="32"/>
-          <w:lang w:val="en-GB"/>
-        </w:rPr>
-        <w:t>phonology</w:t>
-      </w:r>
-      <w:r>
-        <w:rPr>
-          <w:rFonts w:ascii="Linux Libertine O" w:hAnsi="Linux Libertine O" w:cs="Segoe UI"/>
-          <w:color w:val="00B0F0"/>
-          <w:sz w:val="24"/>
-          <w:szCs w:val="32"/>
-          <w:lang w:val="en-GB"/>
-        </w:rPr>
-        <w:t xml:space="preserve"> topics. The users will be able to mark their most used topics, </w:t>
-      </w:r>
-      <w:r>
-        <w:rPr>
-          <w:rFonts w:ascii="Linux Libertine O" w:hAnsi="Linux Libertine O" w:cs="Segoe UI"/>
-          <w:i/>
-          <w:iCs/>
-          <w:color w:val="00B0F0"/>
-          <w:sz w:val="24"/>
-          <w:szCs w:val="32"/>
-          <w:lang w:val="en-GB"/>
-        </w:rPr>
-        <w:t>as well as IPA characters</w:t>
-      </w:r>
-      <w:r>
-        <w:rPr>
-          <w:rFonts w:ascii="Linux Libertine O" w:hAnsi="Linux Libertine O" w:cs="Segoe UI"/>
-          <w:color w:val="00B0F0"/>
-          <w:sz w:val="24"/>
-          <w:szCs w:val="32"/>
-          <w:lang w:val="en-GB"/>
-        </w:rPr>
-        <w:t xml:space="preserve">, for quick access. </w:t>
-      </w:r>
-      <w:r>
-        <w:rPr>
-          <w:rFonts w:ascii="Linux Libertine O" w:hAnsi="Linux Libertine O" w:cs="Segoe UI"/>
-          <w:i/>
-          <w:iCs/>
-          <w:color w:val="00B0F0"/>
-          <w:sz w:val="24"/>
-          <w:szCs w:val="32"/>
-          <w:lang w:val="en-GB"/>
-        </w:rPr>
-        <w:t>The user will also be able to share their favourites list.</w:t>
+          <w:rFonts w:ascii="Linux Biolinum" w:hAnsi="Linux Biolinum" w:cs="Segoe UI"/>
+          <w:color w:val="00B0F0"/>
+          <w:sz w:val="24"/>
+          <w:szCs w:val="32"/>
+          <w:lang w:val="en-GB"/>
+        </w:rPr>
+      </w:pPr>
+      <w:r>
+        <w:rPr>
+          <w:rFonts w:ascii="Linux Biolinum" w:hAnsi="Linux Biolinum" w:cs="Segoe UI"/>
+          <w:color w:val="00B0F0"/>
+          <w:sz w:val="24"/>
+          <w:szCs w:val="32"/>
+          <w:lang w:val="en-GB"/>
+        </w:rPr>
+        <w:t>The application will be written in Python 3 and will utilise PyQt5 to render its Graphical User Interface. This is to illustrate the powerful capabilities of the Python programming language, as well as the flexibility of the Qt GUI framework.</w:t>
       </w:r>
     </w:p>
     <w:p>
@@ -677,22 +642,42 @@
           <w:tab w:val="left" w:pos="3493"/>
         </w:tabs>
         <w:rPr>
-          <w:rFonts w:ascii="Linux Libertine O" w:hAnsi="Linux Libertine O" w:cs="Segoe UI"/>
-          <w:color w:val="00B0F0"/>
-          <w:sz w:val="24"/>
-          <w:szCs w:val="32"/>
-          <w:lang w:val="en-GB"/>
-        </w:rPr>
-      </w:pPr>
-      <w:r>
-        <w:rPr>
-          <w:rFonts w:ascii="Linux Libertine O" w:hAnsi="Linux Libertine O" w:cs="Segoe UI"/>
-          <w:color w:val="00B0F0"/>
-          <w:sz w:val="24"/>
-          <w:szCs w:val="32"/>
-          <w:lang w:val="en-GB"/>
-        </w:rPr>
-        <w:t>The application will be written in Python 3 and will utilise PyQt5 to render its Graphical User Interface. This is to illustrate the powerful capabilities of the Python programming language, as well as the flexibility of the Qt GUI framework.</w:t>
+          <w:rFonts w:ascii="Linux Biolinum" w:hAnsi="Linux Biolinum" w:cs="Segoe UI"/>
+          <w:color w:val="00B0F0"/>
+          <w:sz w:val="24"/>
+          <w:szCs w:val="32"/>
+          <w:lang w:val="en-GB"/>
+        </w:rPr>
+      </w:pPr>
+      <w:r>
+        <w:rPr>
+          <w:rFonts w:ascii="Linux Biolinum" w:hAnsi="Linux Biolinum" w:cs="Segoe UI"/>
+          <w:color w:val="00B0F0"/>
+          <w:sz w:val="24"/>
+          <w:szCs w:val="32"/>
+          <w:lang w:val="en-GB"/>
+        </w:rPr>
+        <w:t xml:space="preserve">The application will be split into </w:t>
+      </w:r>
+      <w:r>
+        <w:rPr>
+          <w:rFonts w:ascii="Linux Biolinum" w:hAnsi="Linux Biolinum" w:cs="Segoe UI"/>
+          <w:color w:val="00B0F0"/>
+          <w:sz w:val="24"/>
+          <w:szCs w:val="32"/>
+          <w:lang w:val="en-GB"/>
+        </w:rPr>
+        <w:t>three</w:t>
+      </w:r>
+      <w:r>
+        <w:rPr>
+          <w:rFonts w:ascii="Linux Biolinum" w:hAnsi="Linux Biolinum" w:cs="Segoe UI"/>
+          <w:color w:val="00B0F0"/>
+          <w:sz w:val="24"/>
+          <w:szCs w:val="32"/>
+          <w:lang w:val="en-GB"/>
+        </w:rPr>
+        <w:t xml:space="preserve"> primary sections as followed:</w:t>
       </w:r>
     </w:p>
     <w:p>
@@ -701,42 +686,26 @@
           <w:tab w:val="left" w:pos="3493"/>
         </w:tabs>
         <w:rPr>
-          <w:rFonts w:ascii="Linux Libertine O" w:hAnsi="Linux Libertine O" w:cs="Segoe UI"/>
-          <w:color w:val="00B0F0"/>
-          <w:sz w:val="24"/>
-          <w:szCs w:val="32"/>
-          <w:lang w:val="en-GB"/>
-        </w:rPr>
-      </w:pPr>
-      <w:r>
-        <w:rPr>
-          <w:rFonts w:ascii="Linux Libertine O" w:hAnsi="Linux Libertine O" w:cs="Segoe UI"/>
-          <w:color w:val="00B0F0"/>
-          <w:sz w:val="24"/>
-          <w:szCs w:val="32"/>
-          <w:lang w:val="en-GB"/>
-        </w:rPr>
-        <w:t xml:space="preserve">The application will be split into </w:t>
-      </w:r>
-      <w:r>
-        <w:rPr>
-          <w:rFonts w:ascii="Linux Libertine O" w:hAnsi="Linux Libertine O" w:cs="Segoe UI"/>
-          <w:color w:val="00B0F0"/>
-          <w:sz w:val="24"/>
-          <w:szCs w:val="32"/>
-          <w:lang w:val="en-GB"/>
-        </w:rPr>
-        <w:t>three</w:t>
-      </w:r>
-      <w:r>
-        <w:rPr>
-          <w:rFonts w:ascii="Linux Libertine O" w:hAnsi="Linux Libertine O" w:cs="Segoe UI"/>
-          <w:color w:val="00B0F0"/>
-          <w:sz w:val="24"/>
-          <w:szCs w:val="32"/>
-          <w:lang w:val="en-GB"/>
-        </w:rPr>
-        <w:t xml:space="preserve"> primary sections as followed:</w:t>
+          <w:rFonts w:ascii="Linux Biolinum" w:hAnsi="Linux Biolinum" w:cs="Segoe UI"/>
+          <w:b/>
+          <w:bCs/>
+          <w:color w:val="00B0F0"/>
+          <w:sz w:val="24"/>
+          <w:szCs w:val="32"/>
+          <w:lang w:val="en-GB"/>
+        </w:rPr>
+      </w:pPr>
+      <w:r>
+        <w:rPr>
+          <w:rFonts w:ascii="Linux Biolinum" w:hAnsi="Linux Biolinum" w:cs="Segoe UI"/>
+          <w:b/>
+          <w:bCs/>
+          <w:color w:val="00B0F0"/>
+          <w:sz w:val="24"/>
+          <w:szCs w:val="32"/>
+          <w:lang w:val="en-GB"/>
+        </w:rPr>
+        <w:t>International Phonetic Alphabet</w:t>
       </w:r>
     </w:p>
     <w:p>
@@ -745,26 +714,84 @@
           <w:tab w:val="left" w:pos="3493"/>
         </w:tabs>
         <w:rPr>
-          <w:rFonts w:ascii="Linux Biolinum O" w:hAnsi="Linux Biolinum O" w:cs="Segoe UI"/>
-          <w:b/>
-          <w:bCs/>
-          <w:color w:val="00B0F0"/>
-          <w:sz w:val="24"/>
-          <w:szCs w:val="32"/>
-          <w:lang w:val="en-GB"/>
-        </w:rPr>
-      </w:pPr>
-      <w:r>
-        <w:rPr>
-          <w:rFonts w:ascii="Linux Biolinum O" w:hAnsi="Linux Biolinum O" w:cs="Segoe UI"/>
-          <w:b/>
-          <w:bCs/>
-          <w:color w:val="00B0F0"/>
-          <w:sz w:val="24"/>
-          <w:szCs w:val="32"/>
-          <w:lang w:val="en-GB"/>
-        </w:rPr>
-        <w:t>International Phonetic Alphabet</w:t>
+          <w:rFonts w:ascii="Linux Biolinum" w:hAnsi="Linux Biolinum" w:cs="Segoe UI"/>
+          <w:color w:val="00B0F0"/>
+          <w:sz w:val="24"/>
+          <w:szCs w:val="32"/>
+          <w:lang w:val="en-GB"/>
+        </w:rPr>
+      </w:pPr>
+      <w:r>
+        <w:rPr>
+          <w:rFonts w:ascii="Linux Biolinum" w:hAnsi="Linux Biolinum" w:cs="Segoe UI"/>
+          <w:color w:val="00B0F0"/>
+          <w:sz w:val="24"/>
+          <w:szCs w:val="32"/>
+          <w:lang w:val="en-GB"/>
+        </w:rPr>
+        <w:t xml:space="preserve">The IPA Chart section will consist of </w:t>
+      </w:r>
+      <w:r>
+        <w:rPr>
+          <w:rFonts w:ascii="Linux Biolinum" w:hAnsi="Linux Biolinum" w:cs="Segoe UI"/>
+          <w:color w:val="00B0F0"/>
+          <w:sz w:val="24"/>
+          <w:szCs w:val="32"/>
+          <w:lang w:val="en-GB"/>
+        </w:rPr>
+        <w:t>two parts</w:t>
+      </w:r>
+      <w:r>
+        <w:rPr>
+          <w:rFonts w:ascii="Linux Biolinum" w:hAnsi="Linux Biolinum" w:cs="Segoe UI"/>
+          <w:color w:val="00B0F0"/>
+          <w:sz w:val="24"/>
+          <w:szCs w:val="32"/>
+          <w:lang w:val="en-GB"/>
+        </w:rPr>
+        <w:t xml:space="preserve">. The latter part is </w:t>
+      </w:r>
+      <w:r>
+        <w:rPr>
+          <w:rFonts w:ascii="Linux Biolinum" w:hAnsi="Linux Biolinum" w:cs="Segoe UI"/>
+          <w:color w:val="00B0F0"/>
+          <w:sz w:val="24"/>
+          <w:szCs w:val="32"/>
+          <w:lang w:val="en-GB"/>
+        </w:rPr>
+        <w:t>a complete interactive chart of all the International Phonetic Alphabet glyphs, which users can</w:t>
+      </w:r>
+      <w:r>
+        <w:rPr>
+          <w:rFonts w:ascii="Linux Biolinum" w:hAnsi="Linux Biolinum" w:cs="Segoe UI"/>
+          <w:color w:val="00B0F0"/>
+          <w:sz w:val="24"/>
+          <w:szCs w:val="32"/>
+          <w:lang w:val="en-GB"/>
+        </w:rPr>
+        <w:t xml:space="preserve"> interact with to hear the pronunciation in its initial, medial and final position (consonants) and independent position (vowels)</w:t>
+      </w:r>
+      <w:r>
+        <w:rPr>
+          <w:rFonts w:ascii="Linux Biolinum" w:hAnsi="Linux Biolinum" w:cs="Segoe UI"/>
+          <w:i/>
+          <w:iCs/>
+          <w:color w:val="00B0F0"/>
+          <w:sz w:val="24"/>
+          <w:szCs w:val="32"/>
+          <w:lang w:val="en-GB"/>
+        </w:rPr>
+        <w:t xml:space="preserve">. </w:t>
+      </w:r>
+      <w:r>
+        <w:rPr>
+          <w:rFonts w:ascii="Linux Biolinum" w:hAnsi="Linux Biolinum" w:cs="Segoe UI"/>
+          <w:color w:val="00B0F0"/>
+          <w:sz w:val="24"/>
+          <w:szCs w:val="32"/>
+          <w:lang w:val="en-GB"/>
+        </w:rPr>
+        <w:t>The users will also be able to save the character to their favourites list for easy access.</w:t>
       </w:r>
     </w:p>
     <w:p>
@@ -773,74 +800,50 @@
           <w:tab w:val="left" w:pos="3493"/>
         </w:tabs>
         <w:rPr>
-          <w:rFonts w:ascii="Linux Libertine O" w:hAnsi="Linux Libertine O" w:cs="Segoe UI"/>
-          <w:color w:val="00B0F0"/>
-          <w:sz w:val="24"/>
-          <w:szCs w:val="32"/>
-          <w:lang w:val="en-GB"/>
-        </w:rPr>
-      </w:pPr>
-      <w:r>
-        <w:rPr>
-          <w:rFonts w:ascii="Linux Libertine O" w:hAnsi="Linux Libertine O" w:cs="Segoe UI"/>
-          <w:color w:val="00B0F0"/>
-          <w:sz w:val="24"/>
-          <w:szCs w:val="32"/>
-          <w:lang w:val="en-GB"/>
-        </w:rPr>
-        <w:t xml:space="preserve">The IPA Chart section will consist of </w:t>
-      </w:r>
-      <w:r>
-        <w:rPr>
-          <w:rFonts w:ascii="Linux Libertine O" w:hAnsi="Linux Libertine O" w:cs="Segoe UI"/>
-          <w:color w:val="00B0F0"/>
-          <w:sz w:val="24"/>
-          <w:szCs w:val="32"/>
-          <w:lang w:val="en-GB"/>
-        </w:rPr>
-        <w:t xml:space="preserve">two parts. The first part would be an overview containing information about International Phonetic Alphabet and its usefulness. The latter part is </w:t>
-      </w:r>
-      <w:r>
-        <w:rPr>
-          <w:rFonts w:ascii="Linux Libertine O" w:hAnsi="Linux Libertine O" w:cs="Segoe UI"/>
-          <w:color w:val="00B0F0"/>
-          <w:sz w:val="24"/>
-          <w:szCs w:val="32"/>
-          <w:lang w:val="en-GB"/>
-        </w:rPr>
-        <w:t>a complete interactive chart of all the International Phonetic Alphabet glyphs, which users can interact with to view in detail the description of each character, as well as its pronunciatio</w:t>
-      </w:r>
-      <w:r>
-        <w:rPr>
-          <w:rFonts w:ascii="Linux Libertine O" w:hAnsi="Linux Libertine O" w:cs="Segoe UI"/>
-          <w:color w:val="00B0F0"/>
-          <w:sz w:val="24"/>
-          <w:szCs w:val="32"/>
-          <w:lang w:val="en-GB"/>
-        </w:rPr>
-        <w:t>n</w:t>
-      </w:r>
-      <w:r>
-        <w:rPr>
-          <w:rFonts w:ascii="Linux Libertine O" w:hAnsi="Linux Libertine O" w:cs="Segoe UI"/>
-          <w:color w:val="00B0F0"/>
-          <w:sz w:val="24"/>
-          <w:szCs w:val="32"/>
-          <w:lang w:val="en-GB"/>
-        </w:rPr>
-        <w:t xml:space="preserve">. </w:t>
-      </w:r>
-      <w:r>
-        <w:rPr>
-          <w:rFonts w:ascii="Linux Libertine O" w:hAnsi="Linux Libertine O" w:cs="Segoe UI"/>
-          <w:i/>
-          <w:iCs/>
-          <w:color w:val="00B0F0"/>
-          <w:sz w:val="24"/>
-          <w:szCs w:val="32"/>
-          <w:lang w:val="en-GB"/>
-        </w:rPr>
-        <w:t>The users will also be able to save the character to their favourites list for easy access.</w:t>
+          <w:rFonts w:ascii="Linux Biolinum" w:hAnsi="Linux Biolinum" w:cs="Segoe UI"/>
+          <w:b/>
+          <w:bCs/>
+          <w:color w:val="00B0F0"/>
+          <w:sz w:val="24"/>
+          <w:szCs w:val="32"/>
+          <w:lang w:val="en-GB"/>
+        </w:rPr>
+      </w:pPr>
+      <w:r>
+        <w:rPr>
+          <w:rFonts w:ascii="Linux Biolinum" w:hAnsi="Linux Biolinum" w:cs="Segoe UI"/>
+          <w:b/>
+          <w:bCs/>
+          <w:color w:val="00B0F0"/>
+          <w:sz w:val="24"/>
+          <w:szCs w:val="32"/>
+          <w:lang w:val="en-GB"/>
+        </w:rPr>
+        <w:t>Phonology</w:t>
+      </w:r>
+      <w:r>
+        <w:rPr>
+          <w:rFonts w:ascii="Linux Biolinum" w:hAnsi="Linux Biolinum" w:cs="Segoe UI"/>
+          <w:b/>
+          <w:bCs/>
+          <w:color w:val="00B0F0"/>
+          <w:sz w:val="24"/>
+          <w:szCs w:val="32"/>
+          <w:lang w:val="en-GB"/>
+        </w:rPr>
+        <w:t xml:space="preserve"> </w:t>
+      </w:r>
+      <w:r>
+        <w:rPr>
+          <w:rFonts w:ascii="Linux Biolinum" w:hAnsi="Linux Biolinum" w:cs="Segoe UI"/>
+          <w:b/>
+          <w:bCs/>
+          <w:color w:val="00B0F0"/>
+          <w:sz w:val="24"/>
+          <w:szCs w:val="32"/>
+          <w:lang w:val="en-GB"/>
+        </w:rPr>
+        <w:t>Information Hub</w:t>
       </w:r>
     </w:p>
     <w:p>
@@ -849,50 +852,72 @@
           <w:tab w:val="left" w:pos="3493"/>
         </w:tabs>
         <w:rPr>
-          <w:rFonts w:ascii="Linux Biolinum O" w:hAnsi="Linux Biolinum O" w:cs="Segoe UI"/>
-          <w:b/>
-          <w:bCs/>
-          <w:color w:val="00B0F0"/>
-          <w:sz w:val="24"/>
-          <w:szCs w:val="32"/>
-          <w:lang w:val="en-GB"/>
-        </w:rPr>
-      </w:pPr>
-      <w:r>
-        <w:rPr>
-          <w:rFonts w:ascii="Linux Biolinum O" w:hAnsi="Linux Biolinum O" w:cs="Segoe UI"/>
-          <w:b/>
-          <w:bCs/>
-          <w:color w:val="00B0F0"/>
-          <w:sz w:val="24"/>
-          <w:szCs w:val="32"/>
-          <w:lang w:val="en-GB"/>
-        </w:rPr>
-        <w:t>Phonology</w:t>
-      </w:r>
-      <w:r>
-        <w:rPr>
-          <w:rFonts w:ascii="Linux Biolinum O" w:hAnsi="Linux Biolinum O" w:cs="Segoe UI"/>
-          <w:b/>
-          <w:bCs/>
-          <w:color w:val="00B0F0"/>
-          <w:sz w:val="24"/>
-          <w:szCs w:val="32"/>
-          <w:lang w:val="en-GB"/>
-        </w:rPr>
-        <w:t xml:space="preserve"> </w:t>
-      </w:r>
-      <w:r>
-        <w:rPr>
-          <w:rFonts w:ascii="Linux Biolinum O" w:hAnsi="Linux Biolinum O" w:cs="Segoe UI"/>
-          <w:b/>
-          <w:bCs/>
-          <w:color w:val="00B0F0"/>
-          <w:sz w:val="24"/>
-          <w:szCs w:val="32"/>
-          <w:lang w:val="en-GB"/>
-        </w:rPr>
-        <w:t>Information Hub</w:t>
+          <w:rFonts w:ascii="Linux Biolinum" w:hAnsi="Linux Biolinum" w:cs="Segoe UI"/>
+          <w:color w:val="00B0F0"/>
+          <w:sz w:val="24"/>
+          <w:szCs w:val="32"/>
+          <w:lang w:val="en-GB"/>
+        </w:rPr>
+      </w:pPr>
+      <w:r>
+        <w:rPr>
+          <w:rFonts w:ascii="Linux Biolinum" w:hAnsi="Linux Biolinum" w:cs="Segoe UI"/>
+          <w:color w:val="00B0F0"/>
+          <w:sz w:val="24"/>
+          <w:szCs w:val="32"/>
+          <w:lang w:val="en-GB"/>
+        </w:rPr>
+        <w:t>The Information Hub section will consist of a database of i</w:t>
+      </w:r>
+      <w:r>
+        <w:rPr>
+          <w:rFonts w:ascii="Linux Biolinum" w:hAnsi="Linux Biolinum" w:cs="Segoe UI"/>
+          <w:color w:val="00B0F0"/>
+          <w:sz w:val="24"/>
+          <w:szCs w:val="32"/>
+          <w:lang w:val="en-GB"/>
+        </w:rPr>
+        <w:t>nformation on phonology topics</w:t>
+      </w:r>
+      <w:r>
+        <w:rPr>
+          <w:rFonts w:ascii="Linux Biolinum" w:hAnsi="Linux Biolinum" w:cs="Segoe UI"/>
+          <w:color w:val="00B0F0"/>
+          <w:sz w:val="24"/>
+          <w:szCs w:val="32"/>
+          <w:lang w:val="en-GB"/>
+        </w:rPr>
+        <w:t xml:space="preserve">, including </w:t>
+      </w:r>
+      <w:r>
+        <w:rPr>
+          <w:rFonts w:ascii="Linux Biolinum" w:hAnsi="Linux Biolinum" w:cs="Segoe UI"/>
+          <w:color w:val="00B0F0"/>
+          <w:sz w:val="24"/>
+          <w:szCs w:val="32"/>
+          <w:lang w:val="en-GB"/>
+        </w:rPr>
+        <w:t>an overview containing information about International Phonetic Alphabet and its usefulness.</w:t>
+      </w:r>
+      <w:r>
+        <w:rPr>
+          <w:rFonts w:ascii="Linux Biolinum" w:hAnsi="Linux Biolinum" w:cs="Segoe UI"/>
+          <w:color w:val="00B0F0"/>
+          <w:sz w:val="24"/>
+          <w:szCs w:val="32"/>
+          <w:lang w:val="en-GB"/>
+        </w:rPr>
+        <w:t xml:space="preserve"> Each topic in the information hub will also be able to be favourited for easy access.</w:t>
+      </w:r>
+      <w:r>
+        <w:rPr>
+          <w:rFonts w:ascii="Linux Biolinum" w:hAnsi="Linux Biolinum" w:cs="Segoe UI"/>
+          <w:color w:val="00B0F0"/>
+          <w:sz w:val="24"/>
+          <w:szCs w:val="32"/>
+          <w:lang w:val="en-GB"/>
+        </w:rPr>
+        <w:t xml:space="preserve"> Users can expand the information by installing additional databases or revisions into the application.</w:t>
       </w:r>
     </w:p>
     <w:p>
@@ -901,52 +926,26 @@
           <w:tab w:val="left" w:pos="3493"/>
         </w:tabs>
         <w:rPr>
-          <w:rFonts w:ascii="Linux Libertine O" w:hAnsi="Linux Libertine O" w:cs="Segoe UI"/>
-          <w:color w:val="00B0F0"/>
-          <w:sz w:val="24"/>
-          <w:szCs w:val="32"/>
-          <w:lang w:val="en-GB"/>
-        </w:rPr>
-      </w:pPr>
-      <w:r>
-        <w:rPr>
-          <w:rFonts w:ascii="Linux Libertine O" w:hAnsi="Linux Libertine O" w:cs="Segoe UI"/>
-          <w:color w:val="00B0F0"/>
-          <w:sz w:val="24"/>
-          <w:szCs w:val="32"/>
-          <w:lang w:val="en-GB"/>
-        </w:rPr>
-        <w:t>The Information Hub section will consist of a database of i</w:t>
-      </w:r>
-      <w:r>
-        <w:rPr>
-          <w:rFonts w:ascii="Linux Libertine O" w:hAnsi="Linux Libertine O" w:cs="Segoe UI"/>
-          <w:color w:val="00B0F0"/>
-          <w:sz w:val="24"/>
-          <w:szCs w:val="32"/>
-          <w:lang w:val="en-GB"/>
-        </w:rPr>
-        <w:t>nformation on phonology topics</w:t>
-      </w:r>
-      <w:r>
-        <w:rPr>
-          <w:rFonts w:ascii="Linux Libertine O" w:hAnsi="Linux Libertine O" w:cs="Segoe UI"/>
-          <w:color w:val="00B0F0"/>
-          <w:sz w:val="24"/>
-          <w:szCs w:val="32"/>
-          <w:lang w:val="en-GB"/>
-        </w:rPr>
-        <w:t>. Each topic in the information hub will also be able to be favourited for easy access.</w:t>
-      </w:r>
-      <w:r>
-        <w:rPr>
-          <w:rFonts w:ascii="Linux Libertine O" w:hAnsi="Linux Libertine O" w:cs="Segoe UI"/>
-          <w:color w:val="00B0F0"/>
-          <w:sz w:val="24"/>
-          <w:szCs w:val="32"/>
-          <w:lang w:val="en-GB"/>
-        </w:rPr>
-        <w:t xml:space="preserve"> Users can expand the information by installing additional databases or revisions into the application.</w:t>
+          <w:rFonts w:ascii="Linux Biolinum" w:hAnsi="Linux Biolinum" w:cs="Segoe UI"/>
+          <w:b/>
+          <w:bCs/>
+          <w:color w:val="00B0F0"/>
+          <w:sz w:val="24"/>
+          <w:szCs w:val="32"/>
+          <w:lang w:val="en-GB"/>
+        </w:rPr>
+      </w:pPr>
+      <w:r>
+        <w:rPr>
+          <w:rFonts w:ascii="Linux Biolinum" w:hAnsi="Linux Biolinum" w:cs="Segoe UI"/>
+          <w:b/>
+          <w:bCs/>
+          <w:color w:val="00B0F0"/>
+          <w:sz w:val="24"/>
+          <w:szCs w:val="32"/>
+          <w:lang w:val="en-GB"/>
+        </w:rPr>
+        <w:t>Quizzes</w:t>
       </w:r>
     </w:p>
     <w:p>
@@ -955,22 +954,122 @@
           <w:tab w:val="left" w:pos="3493"/>
         </w:tabs>
         <w:rPr>
-          <w:rFonts w:ascii="Linux Libertine O" w:hAnsi="Linux Libertine O" w:cs="Segoe UI"/>
-          <w:color w:val="00B0F0"/>
-          <w:sz w:val="24"/>
-          <w:szCs w:val="32"/>
-          <w:lang w:val="en-GB"/>
-        </w:rPr>
-      </w:pPr>
-      <w:r>
-        <w:rPr>
-          <w:rFonts w:ascii="Linux Libertine O" w:hAnsi="Linux Libertine O" w:cs="Segoe UI"/>
-          <w:color w:val="00B0F0"/>
-          <w:sz w:val="24"/>
-          <w:szCs w:val="32"/>
-          <w:lang w:val="en-GB"/>
-        </w:rPr>
-        <w:t>Other in-section features in Linguīs are:</w:t>
+          <w:rFonts w:ascii="Linux Biolinum" w:hAnsi="Linux Biolinum" w:cs="Segoe UI"/>
+          <w:color w:val="00B0F0"/>
+          <w:sz w:val="24"/>
+          <w:szCs w:val="32"/>
+          <w:lang w:val="en-GB"/>
+        </w:rPr>
+      </w:pPr>
+      <w:r>
+        <w:rPr>
+          <w:rFonts w:ascii="Linux Biolinum" w:hAnsi="Linux Biolinum" w:cs="Segoe UI"/>
+          <w:color w:val="00B0F0"/>
+          <w:sz w:val="24"/>
+          <w:szCs w:val="32"/>
+          <w:lang w:val="en-GB"/>
+        </w:rPr>
+        <w:t xml:space="preserve">There </w:t>
+      </w:r>
+      <w:r>
+        <w:rPr>
+          <w:rFonts w:ascii="Linux Biolinum" w:hAnsi="Linux Biolinum" w:cs="Segoe UI"/>
+          <w:color w:val="00B0F0"/>
+          <w:sz w:val="24"/>
+          <w:szCs w:val="32"/>
+          <w:lang w:val="en-GB"/>
+        </w:rPr>
+        <w:t xml:space="preserve">are sets of quizzes which can be used </w:t>
+      </w:r>
+      <w:r>
+        <w:rPr>
+          <w:rFonts w:ascii="Linux Biolinum" w:hAnsi="Linux Biolinum" w:cs="Segoe UI"/>
+          <w:color w:val="00B0F0"/>
+          <w:sz w:val="24"/>
+          <w:szCs w:val="32"/>
+          <w:lang w:val="en-GB"/>
+        </w:rPr>
+        <w:t>to test and check the learning progress of the user.</w:t>
+      </w:r>
+      <w:r>
+        <w:rPr>
+          <w:rFonts w:ascii="Linux Biolinum" w:hAnsi="Linux Biolinum" w:cs="Segoe UI"/>
+          <w:color w:val="00B0F0"/>
+          <w:sz w:val="24"/>
+          <w:szCs w:val="32"/>
+          <w:lang w:val="en-GB"/>
+        </w:rPr>
+        <w:t xml:space="preserve"> Three types of questions are: </w:t>
+      </w:r>
+      <w:r>
+        <w:rPr>
+          <w:rFonts w:ascii="Linux Biolinum" w:hAnsi="Linux Biolinum" w:cs="Segoe UI"/>
+          <w:color w:val="00B0F0"/>
+          <w:sz w:val="24"/>
+          <w:szCs w:val="32"/>
+          <w:lang w:val="en-GB"/>
+        </w:rPr>
+        <w:t xml:space="preserve">1. </w:t>
+      </w:r>
+      <w:r>
+        <w:rPr>
+          <w:rFonts w:ascii="Linux Biolinum" w:hAnsi="Linux Biolinum" w:cs="Segoe UI"/>
+          <w:color w:val="00B0F0"/>
+          <w:sz w:val="24"/>
+          <w:szCs w:val="32"/>
+          <w:lang w:val="en-GB"/>
+        </w:rPr>
+        <w:t xml:space="preserve">Multiple choices, where </w:t>
+      </w:r>
+      <w:r>
+        <w:rPr>
+          <w:rFonts w:ascii="Linux Biolinum" w:hAnsi="Linux Biolinum" w:cs="Segoe UI"/>
+          <w:color w:val="00B0F0"/>
+          <w:sz w:val="24"/>
+          <w:szCs w:val="32"/>
+          <w:lang w:val="en-GB"/>
+        </w:rPr>
+        <w:t>a user</w:t>
+      </w:r>
+      <w:r>
+        <w:rPr>
+          <w:rFonts w:ascii="Linux Biolinum" w:hAnsi="Linux Biolinum" w:cs="Segoe UI"/>
+          <w:color w:val="00B0F0"/>
+          <w:sz w:val="24"/>
+          <w:szCs w:val="32"/>
+          <w:lang w:val="en-GB"/>
+        </w:rPr>
+        <w:t xml:space="preserve"> should choose one cor</w:t>
+      </w:r>
+      <w:r>
+        <w:rPr>
+          <w:rFonts w:ascii="Linux Biolinum" w:hAnsi="Linux Biolinum" w:cs="Segoe UI"/>
+          <w:color w:val="00B0F0"/>
+          <w:sz w:val="24"/>
+          <w:szCs w:val="32"/>
+          <w:lang w:val="en-GB"/>
+        </w:rPr>
+        <w:t>rect answer out of five options;</w:t>
+      </w:r>
+      <w:r>
+        <w:rPr>
+          <w:rFonts w:ascii="Linux Biolinum" w:hAnsi="Linux Biolinum" w:cs="Segoe UI"/>
+          <w:color w:val="00B0F0"/>
+          <w:sz w:val="24"/>
+          <w:szCs w:val="32"/>
+          <w:lang w:val="en-GB"/>
+        </w:rPr>
+        <w:t xml:space="preserve"> 2. </w:t>
+      </w:r>
+      <w:r>
+        <w:rPr>
+          <w:rFonts w:ascii="Linux Biolinum" w:hAnsi="Linux Biolinum" w:cs="Segoe UI"/>
+          <w:color w:val="00B0F0"/>
+          <w:sz w:val="24"/>
+          <w:szCs w:val="32"/>
+          <w:lang w:val="en-GB"/>
+        </w:rPr>
+        <w:t>True/false, deciding whether a statement is true or not; 3. Fill-in-the-blank, where a user should fill the correct answer.</w:t>
       </w:r>
     </w:p>
     <w:p>
@@ -979,26 +1078,26 @@
           <w:tab w:val="left" w:pos="3493"/>
         </w:tabs>
         <w:rPr>
-          <w:rFonts w:ascii="Linux Biolinum O" w:hAnsi="Linux Biolinum O" w:cs="Segoe UI"/>
-          <w:b/>
-          <w:bCs/>
-          <w:color w:val="00B0F0"/>
-          <w:sz w:val="24"/>
-          <w:szCs w:val="32"/>
-          <w:lang w:val="en-GB"/>
-        </w:rPr>
-      </w:pPr>
-      <w:r>
-        <w:rPr>
-          <w:rFonts w:ascii="Linux Biolinum O" w:hAnsi="Linux Biolinum O" w:cs="Segoe UI"/>
-          <w:b/>
-          <w:bCs/>
-          <w:color w:val="00B0F0"/>
-          <w:sz w:val="24"/>
-          <w:szCs w:val="32"/>
-          <w:lang w:val="en-GB"/>
-        </w:rPr>
-        <w:t>Quizzes</w:t>
+          <w:rFonts w:ascii="Linux Biolinum" w:hAnsi="Linux Biolinum" w:cs="Segoe UI"/>
+          <w:b/>
+          <w:bCs/>
+          <w:color w:val="00B0F0"/>
+          <w:sz w:val="24"/>
+          <w:szCs w:val="32"/>
+          <w:lang w:val="en-GB"/>
+        </w:rPr>
+      </w:pPr>
+      <w:r>
+        <w:rPr>
+          <w:rFonts w:ascii="Linux Biolinum" w:hAnsi="Linux Biolinum" w:cs="Segoe UI"/>
+          <w:b/>
+          <w:bCs/>
+          <w:color w:val="00B0F0"/>
+          <w:sz w:val="24"/>
+          <w:szCs w:val="32"/>
+          <w:lang w:val="en-GB"/>
+        </w:rPr>
+        <w:t>Favourites</w:t>
       </w:r>
     </w:p>
     <w:p>
@@ -1007,22 +1106,32 @@
           <w:tab w:val="left" w:pos="3493"/>
         </w:tabs>
         <w:rPr>
-          <w:rFonts w:ascii="Linux Libertine O" w:hAnsi="Linux Libertine O" w:cs="Segoe UI"/>
-          <w:color w:val="00B0F0"/>
-          <w:sz w:val="24"/>
-          <w:szCs w:val="32"/>
-          <w:lang w:eastAsia="ja-JP"/>
-        </w:rPr>
-      </w:pPr>
-      <w:r>
-        <w:rPr>
-          <w:rFonts w:ascii="Linux Libertine O" w:hAnsi="Linux Libertine O" w:cs="Segoe UI"/>
-          <w:color w:val="00B0F0"/>
-          <w:sz w:val="24"/>
-          <w:szCs w:val="32"/>
-          <w:lang w:val="en-GB"/>
-        </w:rPr>
-        <w:t>Each section contains a quiz that relates to the corresponding material to test and check the learning progress of the user.</w:t>
+          <w:rFonts w:ascii="Linux Biolinum" w:hAnsi="Linux Biolinum" w:cs="Segoe UI"/>
+          <w:color w:val="00B0F0"/>
+          <w:sz w:val="24"/>
+          <w:szCs w:val="32"/>
+          <w:lang w:val="en-GB"/>
+        </w:rPr>
+      </w:pPr>
+      <w:r>
+        <w:rPr>
+          <w:rFonts w:ascii="Linux Biolinum" w:hAnsi="Linux Biolinum" w:cs="Segoe UI"/>
+          <w:color w:val="00B0F0"/>
+          <w:sz w:val="24"/>
+          <w:szCs w:val="32"/>
+          <w:lang w:val="en-GB"/>
+        </w:rPr>
+        <w:t>The Favourites section is will contain all the glyphs and information topics that the user has marked to allow the user to access them easily. The favourites will be organised systemat</w:t>
+      </w:r>
+      <w:r>
+        <w:rPr>
+          <w:rFonts w:ascii="Linux Biolinum" w:hAnsi="Linux Biolinum" w:cs="Segoe UI"/>
+          <w:color w:val="00B0F0"/>
+          <w:sz w:val="24"/>
+          <w:szCs w:val="32"/>
+          <w:lang w:val="en-GB"/>
+        </w:rPr>
+        <w:t>ically according to their type: phonemes and content topics.</w:t>
       </w:r>
     </w:p>
     <w:p>
@@ -1031,67 +1140,55 @@
           <w:tab w:val="left" w:pos="3493"/>
         </w:tabs>
         <w:rPr>
-          <w:rFonts w:ascii="Linux Biolinum O" w:hAnsi="Linux Biolinum O" w:cs="Segoe UI"/>
-          <w:b/>
-          <w:bCs/>
-          <w:color w:val="00B0F0"/>
-          <w:sz w:val="24"/>
-          <w:szCs w:val="32"/>
-          <w:lang w:val="en-GB"/>
-        </w:rPr>
-      </w:pPr>
-      <w:r>
-        <w:rPr>
-          <w:rFonts w:ascii="Linux Biolinum O" w:hAnsi="Linux Biolinum O" w:cs="Segoe UI"/>
-          <w:b/>
-          <w:bCs/>
-          <w:color w:val="00B0F0"/>
-          <w:sz w:val="24"/>
-          <w:szCs w:val="32"/>
-          <w:lang w:val="en-GB"/>
-        </w:rPr>
-        <w:t>Favourites</w:t>
-      </w:r>
-    </w:p>
-    <w:p>
-      <w:pPr>
-        <w:tabs>
-          <w:tab w:val="left" w:pos="3493"/>
-        </w:tabs>
-        <w:rPr>
-          <w:rFonts w:ascii="Linux Libertine O" w:hAnsi="Linux Libertine O" w:cs="Segoe UI"/>
-          <w:color w:val="00B0F0"/>
-          <w:sz w:val="24"/>
-          <w:szCs w:val="32"/>
-          <w:lang w:val="en-GB"/>
-        </w:rPr>
-      </w:pPr>
-      <w:r>
-        <w:rPr>
-          <w:rFonts w:ascii="Linux Libertine O" w:hAnsi="Linux Libertine O" w:cs="Segoe UI"/>
-          <w:color w:val="00B0F0"/>
-          <w:sz w:val="24"/>
-          <w:szCs w:val="32"/>
-          <w:lang w:val="en-GB"/>
-        </w:rPr>
-        <w:t>The Favourites section is will contain all the glyphs and information topics that the user has marked to allow the user to access them easily. The favourites will be organised systematically according to their type. The user will also be able to attach their own notes to the snippets to aid in remembering or understanding.</w:t>
-      </w:r>
-    </w:p>
-    <w:p>
-      <w:pPr>
-        <w:spacing w:after="0" w:line="240" w:lineRule="auto"/>
-        <w:rPr>
-          <w:rFonts w:ascii="Linux Biolinum O" w:eastAsia="Times New Roman" w:hAnsi="Linux Biolinum O" w:cs="Segoe UI"/>
-          <w:b/>
-          <w:bCs/>
-          <w:color w:val="00B0F0"/>
-          <w:sz w:val="24"/>
-          <w:szCs w:val="24"/>
-        </w:rPr>
-      </w:pPr>
-      <w:r>
-        <w:rPr>
-          <w:rFonts w:ascii="Linux Biolinum O" w:eastAsia="Times New Roman" w:hAnsi="Linux Biolinum O" w:cs="Segoe UI"/>
+          <w:rFonts w:ascii="Linux Biolinum" w:hAnsi="Linux Biolinum" w:cs="Segoe UI"/>
+          <w:b/>
+          <w:bCs/>
+          <w:color w:val="00B0F0"/>
+          <w:sz w:val="28"/>
+          <w:szCs w:val="36"/>
+          <w:lang w:val="en-GB"/>
+        </w:rPr>
+      </w:pPr>
+      <w:r>
+        <w:rPr>
+          <w:rFonts w:ascii="Linux Biolinum" w:hAnsi="Linux Biolinum" w:cs="Segoe UI"/>
+          <w:b/>
+          <w:bCs/>
+          <w:color w:val="00B0F0"/>
+          <w:sz w:val="28"/>
+          <w:szCs w:val="36"/>
+          <w:lang w:val="en-GB"/>
+        </w:rPr>
+        <w:t xml:space="preserve">II. </w:t>
+      </w:r>
+      <w:r>
+        <w:rPr>
+          <w:rFonts w:ascii="Linux Biolinum" w:hAnsi="Linux Biolinum" w:cs="Segoe UI"/>
+          <w:b/>
+          <w:bCs/>
+          <w:color w:val="00B0F0"/>
+          <w:sz w:val="28"/>
+          <w:szCs w:val="36"/>
+          <w:lang w:val="en-GB"/>
+        </w:rPr>
+        <w:t>Software Requirements</w:t>
+      </w:r>
+    </w:p>
+    <w:p>
+      <w:pPr>
+        <w:spacing w:after="0" w:line="240" w:lineRule="auto"/>
+        <w:rPr>
+          <w:rFonts w:ascii="Linux Biolinum" w:eastAsia="Times New Roman" w:hAnsi="Linux Biolinum" w:cs="Segoe UI"/>
+          <w:b/>
+          <w:bCs/>
+          <w:color w:val="00B0F0"/>
+          <w:sz w:val="24"/>
+          <w:szCs w:val="24"/>
+        </w:rPr>
+      </w:pPr>
+      <w:r>
+        <w:rPr>
+          <w:rFonts w:ascii="Linux Biolinum" w:eastAsia="Times New Roman" w:hAnsi="Linux Biolinum" w:cs="Segoe UI"/>
           <w:b/>
           <w:bCs/>
           <w:color w:val="00B0F0"/>
@@ -1110,15 +1207,15 @@
         <w:spacing w:after="0" w:line="240" w:lineRule="auto"/>
         <w:textAlignment w:val="baseline"/>
         <w:rPr>
-          <w:rFonts w:ascii="Linux Libertine O" w:eastAsia="Times New Roman" w:hAnsi="Linux Libertine O" w:cs="Segoe UI"/>
-          <w:color w:val="00B0F0"/>
-          <w:sz w:val="24"/>
-          <w:szCs w:val="24"/>
-        </w:rPr>
-      </w:pPr>
-      <w:r>
-        <w:rPr>
-          <w:rFonts w:ascii="Linux Libertine O" w:eastAsia="Times New Roman" w:hAnsi="Linux Libertine O" w:cs="Segoe UI"/>
+          <w:rFonts w:ascii="Linux Biolinum" w:eastAsia="Times New Roman" w:hAnsi="Linux Biolinum" w:cs="Segoe UI"/>
+          <w:color w:val="00B0F0"/>
+          <w:sz w:val="24"/>
+          <w:szCs w:val="24"/>
+        </w:rPr>
+      </w:pPr>
+      <w:r>
+        <w:rPr>
+          <w:rFonts w:ascii="Linux Biolinum" w:eastAsia="Times New Roman" w:hAnsi="Linux Biolinum" w:cs="Segoe UI"/>
           <w:color w:val="00B0F0"/>
           <w:sz w:val="24"/>
           <w:szCs w:val="24"/>
@@ -1136,15 +1233,15 @@
         <w:spacing w:after="0" w:line="240" w:lineRule="auto"/>
         <w:textAlignment w:val="baseline"/>
         <w:rPr>
-          <w:rFonts w:ascii="Linux Libertine O" w:eastAsia="Times New Roman" w:hAnsi="Linux Libertine O" w:cs="Segoe UI"/>
-          <w:color w:val="00B0F0"/>
-          <w:sz w:val="24"/>
-          <w:szCs w:val="24"/>
-        </w:rPr>
-      </w:pPr>
-      <w:r>
-        <w:rPr>
-          <w:rFonts w:ascii="Linux Libertine O" w:eastAsia="Times New Roman" w:hAnsi="Linux Libertine O" w:cs="Segoe UI"/>
+          <w:rFonts w:ascii="Linux Biolinum" w:eastAsia="Times New Roman" w:hAnsi="Linux Biolinum" w:cs="Segoe UI"/>
+          <w:color w:val="00B0F0"/>
+          <w:sz w:val="24"/>
+          <w:szCs w:val="24"/>
+        </w:rPr>
+      </w:pPr>
+      <w:r>
+        <w:rPr>
+          <w:rFonts w:ascii="Linux Biolinum" w:eastAsia="Times New Roman" w:hAnsi="Linux Biolinum" w:cs="Segoe UI"/>
           <w:color w:val="00B0F0"/>
           <w:sz w:val="24"/>
           <w:szCs w:val="24"/>
@@ -1153,7 +1250,7 @@
       </w:r>
       <w:r>
         <w:rPr>
-          <w:rFonts w:ascii="Linux Libertine O" w:eastAsia="Times New Roman" w:hAnsi="Linux Libertine O" w:cs="Segoe UI"/>
+          <w:rFonts w:ascii="Linux Biolinum" w:eastAsia="Times New Roman" w:hAnsi="Linux Biolinum" w:cs="Segoe UI"/>
           <w:color w:val="00B0F0"/>
           <w:sz w:val="24"/>
           <w:szCs w:val="24"/>
@@ -1170,15 +1267,15 @@
         <w:spacing w:after="0" w:line="240" w:lineRule="auto"/>
         <w:textAlignment w:val="baseline"/>
         <w:rPr>
-          <w:rFonts w:ascii="Linux Libertine O" w:eastAsia="Times New Roman" w:hAnsi="Linux Libertine O" w:cs="Segoe UI"/>
-          <w:color w:val="00B0F0"/>
-          <w:sz w:val="24"/>
-          <w:szCs w:val="24"/>
-        </w:rPr>
-      </w:pPr>
-      <w:r>
-        <w:rPr>
-          <w:rFonts w:ascii="Linux Libertine O" w:eastAsia="Times New Roman" w:hAnsi="Linux Libertine O" w:cs="Segoe UI"/>
+          <w:rFonts w:ascii="Linux Biolinum" w:eastAsia="Times New Roman" w:hAnsi="Linux Biolinum" w:cs="Segoe UI"/>
+          <w:color w:val="00B0F0"/>
+          <w:sz w:val="24"/>
+          <w:szCs w:val="24"/>
+        </w:rPr>
+      </w:pPr>
+      <w:r>
+        <w:rPr>
+          <w:rFonts w:ascii="Linux Biolinum" w:eastAsia="Times New Roman" w:hAnsi="Linux Biolinum" w:cs="Segoe UI"/>
           <w:color w:val="00B0F0"/>
           <w:sz w:val="24"/>
           <w:szCs w:val="24"/>
@@ -1187,7 +1284,7 @@
       </w:r>
       <w:r>
         <w:rPr>
-          <w:rFonts w:ascii="Linux Libertine O" w:eastAsia="Times New Roman" w:hAnsi="Linux Libertine O" w:cs="Segoe UI"/>
+          <w:rFonts w:ascii="Linux Biolinum" w:eastAsia="Times New Roman" w:hAnsi="Linux Biolinum" w:cs="Segoe UI"/>
           <w:color w:val="00B0F0"/>
           <w:sz w:val="24"/>
           <w:szCs w:val="24"/>
@@ -1196,7 +1293,7 @@
       </w:r>
       <w:r>
         <w:rPr>
-          <w:rFonts w:ascii="Linux Libertine O" w:eastAsia="Times New Roman" w:hAnsi="Linux Libertine O" w:cs="Segoe UI"/>
+          <w:rFonts w:ascii="Linux Biolinum" w:eastAsia="Times New Roman" w:hAnsi="Linux Biolinum" w:cs="Segoe UI"/>
           <w:color w:val="00B0F0"/>
           <w:sz w:val="24"/>
           <w:szCs w:val="24"/>
@@ -1205,7 +1302,7 @@
       </w:r>
       <w:r>
         <w:rPr>
-          <w:rFonts w:ascii="Linux Libertine O" w:eastAsia="Times New Roman" w:hAnsi="Linux Libertine O" w:cs="Segoe UI"/>
+          <w:rFonts w:ascii="Linux Biolinum" w:eastAsia="Times New Roman" w:hAnsi="Linux Biolinum" w:cs="Segoe UI"/>
           <w:color w:val="00B0F0"/>
           <w:sz w:val="24"/>
           <w:szCs w:val="24"/>
@@ -1214,7 +1311,7 @@
       </w:r>
       <w:r>
         <w:rPr>
-          <w:rFonts w:ascii="Linux Libertine O" w:eastAsia="Times New Roman" w:hAnsi="Linux Libertine O" w:cs="Segoe UI"/>
+          <w:rFonts w:ascii="Linux Biolinum" w:eastAsia="Times New Roman" w:hAnsi="Linux Biolinum" w:cs="Segoe UI"/>
           <w:color w:val="00B0F0"/>
           <w:sz w:val="24"/>
           <w:szCs w:val="24"/>
@@ -1231,15 +1328,15 @@
         <w:spacing w:after="0" w:line="240" w:lineRule="auto"/>
         <w:textAlignment w:val="baseline"/>
         <w:rPr>
-          <w:rFonts w:ascii="Linux Libertine O" w:eastAsia="Times New Roman" w:hAnsi="Linux Libertine O" w:cs="Segoe UI"/>
-          <w:color w:val="00B0F0"/>
-          <w:sz w:val="24"/>
-          <w:szCs w:val="24"/>
-        </w:rPr>
-      </w:pPr>
-      <w:r>
-        <w:rPr>
-          <w:rFonts w:ascii="Linux Libertine O" w:eastAsia="Times New Roman" w:hAnsi="Linux Libertine O" w:cs="Segoe UI"/>
+          <w:rFonts w:ascii="Linux Biolinum" w:eastAsia="Times New Roman" w:hAnsi="Linux Biolinum" w:cs="Segoe UI"/>
+          <w:color w:val="00B0F0"/>
+          <w:sz w:val="24"/>
+          <w:szCs w:val="24"/>
+        </w:rPr>
+      </w:pPr>
+      <w:r>
+        <w:rPr>
+          <w:rFonts w:ascii="Linux Biolinum" w:eastAsia="Times New Roman" w:hAnsi="Linux Biolinum" w:cs="Segoe UI"/>
           <w:color w:val="00B0F0"/>
           <w:sz w:val="24"/>
           <w:szCs w:val="24"/>
@@ -1256,15 +1353,15 @@
         <w:spacing w:after="0" w:line="240" w:lineRule="auto"/>
         <w:textAlignment w:val="baseline"/>
         <w:rPr>
-          <w:rFonts w:ascii="Linux Libertine O" w:eastAsia="Times New Roman" w:hAnsi="Linux Libertine O" w:cs="Segoe UI"/>
-          <w:color w:val="00B0F0"/>
-          <w:sz w:val="24"/>
-          <w:szCs w:val="24"/>
-        </w:rPr>
-      </w:pPr>
-      <w:r>
-        <w:rPr>
-          <w:rFonts w:ascii="Linux Libertine O" w:eastAsia="Times New Roman" w:hAnsi="Linux Libertine O" w:cs="Segoe UI"/>
+          <w:rFonts w:ascii="Linux Biolinum" w:eastAsia="Times New Roman" w:hAnsi="Linux Biolinum" w:cs="Segoe UI"/>
+          <w:color w:val="00B0F0"/>
+          <w:sz w:val="24"/>
+          <w:szCs w:val="24"/>
+        </w:rPr>
+      </w:pPr>
+      <w:r>
+        <w:rPr>
+          <w:rFonts w:ascii="Linux Biolinum" w:eastAsia="Times New Roman" w:hAnsi="Linux Biolinum" w:cs="Segoe UI"/>
           <w:color w:val="00B0F0"/>
           <w:sz w:val="24"/>
           <w:szCs w:val="24"/>
@@ -1281,15 +1378,15 @@
         <w:spacing w:after="0" w:line="240" w:lineRule="auto"/>
         <w:textAlignment w:val="baseline"/>
         <w:rPr>
-          <w:rFonts w:ascii="Linux Libertine O" w:eastAsia="Times New Roman" w:hAnsi="Linux Libertine O" w:cs="Segoe UI"/>
-          <w:color w:val="00B0F0"/>
-          <w:sz w:val="24"/>
-          <w:szCs w:val="24"/>
-        </w:rPr>
-      </w:pPr>
-      <w:r>
-        <w:rPr>
-          <w:rFonts w:ascii="Linux Libertine O" w:eastAsia="Times New Roman" w:hAnsi="Linux Libertine O" w:cs="Segoe UI"/>
+          <w:rFonts w:ascii="Linux Biolinum" w:eastAsia="Times New Roman" w:hAnsi="Linux Biolinum" w:cs="Segoe UI"/>
+          <w:color w:val="00B0F0"/>
+          <w:sz w:val="24"/>
+          <w:szCs w:val="24"/>
+        </w:rPr>
+      </w:pPr>
+      <w:r>
+        <w:rPr>
+          <w:rFonts w:ascii="Linux Biolinum" w:eastAsia="Times New Roman" w:hAnsi="Linux Biolinum" w:cs="Segoe UI"/>
           <w:color w:val="00B0F0"/>
           <w:sz w:val="24"/>
           <w:szCs w:val="24"/>
@@ -1306,15 +1403,15 @@
         <w:spacing w:after="0" w:line="240" w:lineRule="auto"/>
         <w:textAlignment w:val="baseline"/>
         <w:rPr>
-          <w:rFonts w:ascii="Linux Libertine O" w:eastAsia="Times New Roman" w:hAnsi="Linux Libertine O" w:cs="Segoe UI"/>
-          <w:color w:val="00B0F0"/>
-          <w:sz w:val="24"/>
-          <w:szCs w:val="24"/>
-        </w:rPr>
-      </w:pPr>
-      <w:r>
-        <w:rPr>
-          <w:rFonts w:ascii="Linux Libertine O" w:eastAsia="Times New Roman" w:hAnsi="Linux Libertine O" w:cs="Segoe UI"/>
+          <w:rFonts w:ascii="Linux Biolinum" w:eastAsia="Times New Roman" w:hAnsi="Linux Biolinum" w:cs="Segoe UI"/>
+          <w:color w:val="00B0F0"/>
+          <w:sz w:val="24"/>
+          <w:szCs w:val="24"/>
+        </w:rPr>
+      </w:pPr>
+      <w:r>
+        <w:rPr>
+          <w:rFonts w:ascii="Linux Biolinum" w:eastAsia="Times New Roman" w:hAnsi="Linux Biolinum" w:cs="Segoe UI"/>
           <w:color w:val="00B0F0"/>
           <w:sz w:val="24"/>
           <w:szCs w:val="24"/>
@@ -1331,15 +1428,15 @@
         <w:spacing w:after="0" w:line="240" w:lineRule="auto"/>
         <w:textAlignment w:val="baseline"/>
         <w:rPr>
-          <w:rFonts w:ascii="Linux Libertine O" w:eastAsia="Times New Roman" w:hAnsi="Linux Libertine O" w:cs="Segoe UI"/>
-          <w:color w:val="00B0F0"/>
-          <w:sz w:val="24"/>
-          <w:szCs w:val="24"/>
-        </w:rPr>
-      </w:pPr>
-      <w:r>
-        <w:rPr>
-          <w:rFonts w:ascii="Linux Libertine O" w:eastAsia="Times New Roman" w:hAnsi="Linux Libertine O" w:cs="Segoe UI"/>
+          <w:rFonts w:ascii="Linux Biolinum" w:eastAsia="Times New Roman" w:hAnsi="Linux Biolinum" w:cs="Segoe UI"/>
+          <w:color w:val="00B0F0"/>
+          <w:sz w:val="24"/>
+          <w:szCs w:val="24"/>
+        </w:rPr>
+      </w:pPr>
+      <w:r>
+        <w:rPr>
+          <w:rFonts w:ascii="Linux Biolinum" w:eastAsia="Times New Roman" w:hAnsi="Linux Biolinum" w:cs="Segoe UI"/>
           <w:color w:val="00B0F0"/>
           <w:sz w:val="24"/>
           <w:szCs w:val="24"/>
@@ -1356,15 +1453,15 @@
         <w:spacing w:after="0" w:line="240" w:lineRule="auto"/>
         <w:textAlignment w:val="baseline"/>
         <w:rPr>
-          <w:rFonts w:ascii="Linux Libertine O" w:eastAsia="Times New Roman" w:hAnsi="Linux Libertine O" w:cs="Segoe UI"/>
-          <w:color w:val="00B0F0"/>
-          <w:sz w:val="24"/>
-          <w:szCs w:val="24"/>
-        </w:rPr>
-      </w:pPr>
-      <w:r>
-        <w:rPr>
-          <w:rFonts w:ascii="Linux Libertine O" w:eastAsia="Times New Roman" w:hAnsi="Linux Libertine O" w:cs="Segoe UI"/>
+          <w:rFonts w:ascii="Linux Biolinum" w:eastAsia="Times New Roman" w:hAnsi="Linux Biolinum" w:cs="Segoe UI"/>
+          <w:color w:val="00B0F0"/>
+          <w:sz w:val="24"/>
+          <w:szCs w:val="24"/>
+        </w:rPr>
+      </w:pPr>
+      <w:r>
+        <w:rPr>
+          <w:rFonts w:ascii="Linux Biolinum" w:eastAsia="Times New Roman" w:hAnsi="Linux Biolinum" w:cs="Segoe UI"/>
           <w:color w:val="00B0F0"/>
           <w:sz w:val="24"/>
           <w:szCs w:val="24"/>
@@ -1381,14 +1478,14 @@
         <w:spacing w:after="0" w:line="240" w:lineRule="auto"/>
         <w:textAlignment w:val="baseline"/>
         <w:rPr>
-          <w:rFonts w:ascii="Linux Libertine O" w:eastAsia="Times New Roman" w:hAnsi="Linux Libertine O" w:cs="Segoe UI"/>
-          <w:sz w:val="24"/>
-          <w:szCs w:val="24"/>
-        </w:rPr>
-      </w:pPr>
-      <w:r>
-        <w:rPr>
-          <w:rFonts w:ascii="Linux Libertine O" w:eastAsia="Times New Roman" w:hAnsi="Linux Libertine O" w:cs="Segoe UI"/>
+          <w:rFonts w:ascii="Linux Biolinum" w:eastAsia="Times New Roman" w:hAnsi="Linux Biolinum" w:cs="Segoe UI"/>
+          <w:sz w:val="24"/>
+          <w:szCs w:val="24"/>
+        </w:rPr>
+      </w:pPr>
+      <w:r>
+        <w:rPr>
+          <w:rFonts w:ascii="Linux Biolinum" w:eastAsia="Times New Roman" w:hAnsi="Linux Biolinum" w:cs="Segoe UI"/>
           <w:sz w:val="24"/>
           <w:szCs w:val="24"/>
         </w:rPr>
@@ -1399,7 +1496,7 @@
       <w:pPr>
         <w:spacing w:after="0" w:line="240" w:lineRule="auto"/>
         <w:rPr>
-          <w:rFonts w:ascii="Linux Libertine O" w:eastAsia="Times New Roman" w:hAnsi="Linux Libertine O" w:cs="Segoe UI"/>
+          <w:rFonts w:ascii="Linux Biolinum" w:eastAsia="Times New Roman" w:hAnsi="Linux Biolinum" w:cs="Segoe UI"/>
           <w:color w:val="FF0000"/>
           <w:sz w:val="24"/>
           <w:szCs w:val="24"/>
@@ -1410,7 +1507,7 @@
       <w:pPr>
         <w:spacing w:after="0" w:line="240" w:lineRule="auto"/>
         <w:rPr>
-          <w:rFonts w:ascii="Linux Biolinum O" w:eastAsia="Times New Roman" w:hAnsi="Linux Biolinum O" w:cs="Segoe UI"/>
+          <w:rFonts w:ascii="Linux Biolinum" w:eastAsia="Times New Roman" w:hAnsi="Linux Biolinum" w:cs="Segoe UI"/>
           <w:b/>
           <w:bCs/>
           <w:color w:val="FF0000"/>
@@ -1420,7 +1517,7 @@
       </w:pPr>
       <w:r>
         <w:rPr>
-          <w:rFonts w:ascii="Linux Biolinum O" w:eastAsia="Times New Roman" w:hAnsi="Linux Biolinum O" w:cs="Segoe UI"/>
+          <w:rFonts w:ascii="Linux Biolinum" w:eastAsia="Times New Roman" w:hAnsi="Linux Biolinum" w:cs="Segoe UI"/>
           <w:b/>
           <w:bCs/>
           <w:color w:val="FF0000"/>
@@ -1439,15 +1536,15 @@
         <w:spacing w:after="0" w:line="240" w:lineRule="auto"/>
         <w:textAlignment w:val="baseline"/>
         <w:rPr>
-          <w:rFonts w:ascii="Linux Libertine O" w:eastAsia="Times New Roman" w:hAnsi="Linux Libertine O" w:cs="Segoe UI"/>
-          <w:color w:val="000000" w:themeColor="text1"/>
-          <w:sz w:val="24"/>
-          <w:szCs w:val="24"/>
-        </w:rPr>
-      </w:pPr>
-      <w:r>
-        <w:rPr>
-          <w:rFonts w:ascii="Linux Libertine O" w:eastAsia="Times New Roman" w:hAnsi="Linux Libertine O" w:cs="Segoe UI"/>
+          <w:rFonts w:ascii="Linux Biolinum" w:eastAsia="Times New Roman" w:hAnsi="Linux Biolinum" w:cs="Segoe UI"/>
+          <w:color w:val="000000" w:themeColor="text1"/>
+          <w:sz w:val="24"/>
+          <w:szCs w:val="24"/>
+        </w:rPr>
+      </w:pPr>
+      <w:r>
+        <w:rPr>
+          <w:rFonts w:ascii="Linux Biolinum" w:eastAsia="Times New Roman" w:hAnsi="Linux Biolinum" w:cs="Segoe UI"/>
           <w:color w:val="000000" w:themeColor="text1"/>
           <w:sz w:val="24"/>
           <w:szCs w:val="24"/>
@@ -1456,7 +1553,7 @@
       </w:r>
       <w:r>
         <w:rPr>
-          <w:rFonts w:ascii="Linux Libertine O" w:eastAsia="Times New Roman" w:hAnsi="Linux Libertine O" w:cs="Segoe UI"/>
+          <w:rFonts w:ascii="Linux Biolinum" w:eastAsia="Times New Roman" w:hAnsi="Linux Biolinum" w:cs="Segoe UI"/>
           <w:color w:val="000000" w:themeColor="text1"/>
           <w:sz w:val="24"/>
           <w:szCs w:val="24"/>
@@ -1465,7 +1562,7 @@
       </w:r>
       <w:r>
         <w:rPr>
-          <w:rFonts w:ascii="Linux Libertine O" w:eastAsia="Times New Roman" w:hAnsi="Linux Libertine O" w:cs="Segoe UI"/>
+          <w:rFonts w:ascii="Linux Biolinum" w:eastAsia="Times New Roman" w:hAnsi="Linux Biolinum" w:cs="Segoe UI"/>
           <w:color w:val="000000" w:themeColor="text1"/>
           <w:sz w:val="24"/>
           <w:szCs w:val="24"/>
@@ -1474,7 +1571,7 @@
       </w:r>
       <w:r>
         <w:rPr>
-          <w:rFonts w:ascii="Linux Libertine O" w:eastAsia="Times New Roman" w:hAnsi="Linux Libertine O" w:cs="Segoe UI"/>
+          <w:rFonts w:ascii="Linux Biolinum" w:eastAsia="Times New Roman" w:hAnsi="Linux Biolinum" w:cs="Segoe UI"/>
           <w:color w:val="000000" w:themeColor="text1"/>
           <w:sz w:val="24"/>
           <w:szCs w:val="24"/>
@@ -1483,7 +1580,7 @@
       </w:r>
       <w:r>
         <w:rPr>
-          <w:rFonts w:ascii="Linux Libertine O" w:eastAsia="Times New Roman" w:hAnsi="Linux Libertine O" w:cs="Segoe UI"/>
+          <w:rFonts w:ascii="Linux Biolinum" w:eastAsia="Times New Roman" w:hAnsi="Linux Biolinum" w:cs="Segoe UI"/>
           <w:color w:val="000000" w:themeColor="text1"/>
           <w:sz w:val="24"/>
           <w:szCs w:val="24"/>
@@ -1500,15 +1597,15 @@
         <w:spacing w:after="0" w:line="240" w:lineRule="auto"/>
         <w:textAlignment w:val="baseline"/>
         <w:rPr>
-          <w:rFonts w:ascii="Linux Libertine O" w:eastAsia="Times New Roman" w:hAnsi="Linux Libertine O" w:cs="Segoe UI"/>
-          <w:color w:val="000000" w:themeColor="text1"/>
-          <w:sz w:val="24"/>
-          <w:szCs w:val="24"/>
-        </w:rPr>
-      </w:pPr>
-      <w:r>
-        <w:rPr>
-          <w:rFonts w:ascii="Linux Libertine O" w:eastAsia="Times New Roman" w:hAnsi="Linux Libertine O" w:cs="Segoe UI"/>
+          <w:rFonts w:ascii="Linux Biolinum" w:eastAsia="Times New Roman" w:hAnsi="Linux Biolinum" w:cs="Segoe UI"/>
+          <w:color w:val="000000" w:themeColor="text1"/>
+          <w:sz w:val="24"/>
+          <w:szCs w:val="24"/>
+        </w:rPr>
+      </w:pPr>
+      <w:r>
+        <w:rPr>
+          <w:rFonts w:ascii="Linux Biolinum" w:eastAsia="Times New Roman" w:hAnsi="Linux Biolinum" w:cs="Segoe UI"/>
           <w:color w:val="000000" w:themeColor="text1"/>
           <w:sz w:val="24"/>
           <w:szCs w:val="24"/>
@@ -1525,15 +1622,15 @@
         <w:spacing w:after="0" w:line="240" w:lineRule="auto"/>
         <w:textAlignment w:val="baseline"/>
         <w:rPr>
-          <w:rFonts w:ascii="Linux Libertine O" w:eastAsia="Times New Roman" w:hAnsi="Linux Libertine O" w:cs="Segoe UI"/>
-          <w:color w:val="000000" w:themeColor="text1"/>
-          <w:sz w:val="24"/>
-          <w:szCs w:val="24"/>
-        </w:rPr>
-      </w:pPr>
-      <w:r>
-        <w:rPr>
-          <w:rFonts w:ascii="Linux Libertine O" w:eastAsia="Times New Roman" w:hAnsi="Linux Libertine O" w:cs="Segoe UI"/>
+          <w:rFonts w:ascii="Linux Biolinum" w:eastAsia="Times New Roman" w:hAnsi="Linux Biolinum" w:cs="Segoe UI"/>
+          <w:color w:val="000000" w:themeColor="text1"/>
+          <w:sz w:val="24"/>
+          <w:szCs w:val="24"/>
+        </w:rPr>
+      </w:pPr>
+      <w:r>
+        <w:rPr>
+          <w:rFonts w:ascii="Linux Biolinum" w:eastAsia="Times New Roman" w:hAnsi="Linux Biolinum" w:cs="Segoe UI"/>
           <w:color w:val="000000" w:themeColor="text1"/>
           <w:sz w:val="24"/>
           <w:szCs w:val="24"/>
@@ -1550,15 +1647,15 @@
         <w:spacing w:after="0" w:line="240" w:lineRule="auto"/>
         <w:textAlignment w:val="baseline"/>
         <w:rPr>
-          <w:rFonts w:ascii="Linux Libertine O" w:eastAsia="Times New Roman" w:hAnsi="Linux Libertine O" w:cs="Segoe UI"/>
-          <w:color w:val="000000" w:themeColor="text1"/>
-          <w:sz w:val="24"/>
-          <w:szCs w:val="24"/>
-        </w:rPr>
-      </w:pPr>
-      <w:r>
-        <w:rPr>
-          <w:rFonts w:ascii="Linux Libertine O" w:eastAsia="Times New Roman" w:hAnsi="Linux Libertine O" w:cs="Segoe UI"/>
+          <w:rFonts w:ascii="Linux Biolinum" w:eastAsia="Times New Roman" w:hAnsi="Linux Biolinum" w:cs="Segoe UI"/>
+          <w:color w:val="000000" w:themeColor="text1"/>
+          <w:sz w:val="24"/>
+          <w:szCs w:val="24"/>
+        </w:rPr>
+      </w:pPr>
+      <w:r>
+        <w:rPr>
+          <w:rFonts w:ascii="Linux Biolinum" w:eastAsia="Times New Roman" w:hAnsi="Linux Biolinum" w:cs="Segoe UI"/>
           <w:color w:val="000000" w:themeColor="text1"/>
           <w:sz w:val="24"/>
           <w:szCs w:val="24"/>
@@ -1567,7 +1664,7 @@
       </w:r>
       <w:r>
         <w:rPr>
-          <w:rFonts w:ascii="Linux Libertine O" w:eastAsia="Times New Roman" w:hAnsi="Linux Libertine O" w:cs="Segoe UI"/>
+          <w:rFonts w:ascii="Linux Biolinum" w:eastAsia="Times New Roman" w:hAnsi="Linux Biolinum" w:cs="Segoe UI"/>
           <w:color w:val="000000" w:themeColor="text1"/>
           <w:sz w:val="24"/>
           <w:szCs w:val="24"/>
@@ -1584,15 +1681,15 @@
         <w:spacing w:after="0" w:line="240" w:lineRule="auto"/>
         <w:textAlignment w:val="baseline"/>
         <w:rPr>
-          <w:rFonts w:ascii="Linux Libertine O" w:eastAsia="Times New Roman" w:hAnsi="Linux Libertine O" w:cs="Segoe UI"/>
-          <w:color w:val="000000" w:themeColor="text1"/>
-          <w:sz w:val="24"/>
-          <w:szCs w:val="24"/>
-        </w:rPr>
-      </w:pPr>
-      <w:r>
-        <w:rPr>
-          <w:rFonts w:ascii="Linux Libertine O" w:eastAsia="Times New Roman" w:hAnsi="Linux Libertine O" w:cs="Segoe UI"/>
+          <w:rFonts w:ascii="Linux Biolinum" w:eastAsia="Times New Roman" w:hAnsi="Linux Biolinum" w:cs="Segoe UI"/>
+          <w:color w:val="000000" w:themeColor="text1"/>
+          <w:sz w:val="24"/>
+          <w:szCs w:val="24"/>
+        </w:rPr>
+      </w:pPr>
+      <w:r>
+        <w:rPr>
+          <w:rFonts w:ascii="Linux Biolinum" w:eastAsia="Times New Roman" w:hAnsi="Linux Biolinum" w:cs="Segoe UI"/>
           <w:color w:val="000000" w:themeColor="text1"/>
           <w:sz w:val="24"/>
           <w:szCs w:val="24"/>
@@ -1609,15 +1706,15 @@
         <w:spacing w:after="0" w:line="240" w:lineRule="auto"/>
         <w:textAlignment w:val="baseline"/>
         <w:rPr>
-          <w:rFonts w:ascii="Linux Libertine O" w:eastAsia="Times New Roman" w:hAnsi="Linux Libertine O" w:cs="Segoe UI"/>
-          <w:color w:val="000000" w:themeColor="text1"/>
-          <w:sz w:val="24"/>
-          <w:szCs w:val="24"/>
-        </w:rPr>
-      </w:pPr>
-      <w:r>
-        <w:rPr>
-          <w:rFonts w:ascii="Linux Libertine O" w:eastAsia="Times New Roman" w:hAnsi="Linux Libertine O" w:cs="Segoe UI"/>
+          <w:rFonts w:ascii="Linux Biolinum" w:eastAsia="Times New Roman" w:hAnsi="Linux Biolinum" w:cs="Segoe UI"/>
+          <w:color w:val="000000" w:themeColor="text1"/>
+          <w:sz w:val="24"/>
+          <w:szCs w:val="24"/>
+        </w:rPr>
+      </w:pPr>
+      <w:r>
+        <w:rPr>
+          <w:rFonts w:ascii="Linux Biolinum" w:eastAsia="Times New Roman" w:hAnsi="Linux Biolinum" w:cs="Segoe UI"/>
           <w:color w:val="000000" w:themeColor="text1"/>
           <w:sz w:val="24"/>
           <w:szCs w:val="24"/>
@@ -1626,7 +1723,7 @@
       </w:r>
       <w:r>
         <w:rPr>
-          <w:rFonts w:ascii="Linux Libertine O" w:eastAsia="Times New Roman" w:hAnsi="Linux Libertine O" w:cs="Segoe UI"/>
+          <w:rFonts w:ascii="Linux Biolinum" w:eastAsia="Times New Roman" w:hAnsi="Linux Biolinum" w:cs="Segoe UI"/>
           <w:color w:val="000000" w:themeColor="text1"/>
           <w:sz w:val="24"/>
           <w:szCs w:val="24"/>
@@ -1643,15 +1740,15 @@
         <w:spacing w:after="0" w:line="240" w:lineRule="auto"/>
         <w:textAlignment w:val="baseline"/>
         <w:rPr>
-          <w:rFonts w:ascii="Linux Libertine O" w:eastAsia="Times New Roman" w:hAnsi="Linux Libertine O" w:cs="Segoe UI"/>
-          <w:color w:val="000000" w:themeColor="text1"/>
-          <w:sz w:val="24"/>
-          <w:szCs w:val="24"/>
-        </w:rPr>
-      </w:pPr>
-      <w:r>
-        <w:rPr>
-          <w:rFonts w:ascii="Linux Libertine O" w:eastAsia="Times New Roman" w:hAnsi="Linux Libertine O" w:cs="Segoe UI"/>
+          <w:rFonts w:ascii="Linux Biolinum" w:eastAsia="Times New Roman" w:hAnsi="Linux Biolinum" w:cs="Segoe UI"/>
+          <w:color w:val="000000" w:themeColor="text1"/>
+          <w:sz w:val="24"/>
+          <w:szCs w:val="24"/>
+        </w:rPr>
+      </w:pPr>
+      <w:r>
+        <w:rPr>
+          <w:rFonts w:ascii="Linux Biolinum" w:eastAsia="Times New Roman" w:hAnsi="Linux Biolinum" w:cs="Segoe UI"/>
           <w:color w:val="000000" w:themeColor="text1"/>
           <w:sz w:val="24"/>
           <w:szCs w:val="24"/>
@@ -1668,15 +1765,15 @@
         <w:spacing w:after="0" w:line="240" w:lineRule="auto"/>
         <w:textAlignment w:val="baseline"/>
         <w:rPr>
-          <w:rFonts w:ascii="Linux Libertine O" w:eastAsia="Times New Roman" w:hAnsi="Linux Libertine O" w:cs="Segoe UI"/>
-          <w:color w:val="000000" w:themeColor="text1"/>
-          <w:sz w:val="24"/>
-          <w:szCs w:val="24"/>
-        </w:rPr>
-      </w:pPr>
-      <w:r>
-        <w:rPr>
-          <w:rFonts w:ascii="Linux Libertine O" w:eastAsia="Times New Roman" w:hAnsi="Linux Libertine O" w:cs="Segoe UI"/>
+          <w:rFonts w:ascii="Linux Biolinum" w:eastAsia="Times New Roman" w:hAnsi="Linux Biolinum" w:cs="Segoe UI"/>
+          <w:color w:val="000000" w:themeColor="text1"/>
+          <w:sz w:val="24"/>
+          <w:szCs w:val="24"/>
+        </w:rPr>
+      </w:pPr>
+      <w:r>
+        <w:rPr>
+          <w:rFonts w:ascii="Linux Biolinum" w:eastAsia="Times New Roman" w:hAnsi="Linux Biolinum" w:cs="Segoe UI"/>
           <w:color w:val="000000" w:themeColor="text1"/>
           <w:sz w:val="24"/>
           <w:szCs w:val="24"/>
@@ -1693,20 +1790,18 @@
         <w:spacing w:after="0" w:line="240" w:lineRule="auto"/>
         <w:textAlignment w:val="baseline"/>
         <w:rPr>
-          <w:rFonts w:ascii="Linux Libertine O" w:eastAsia="Times New Roman" w:hAnsi="Linux Libertine O" w:cs="Segoe UI"/>
-          <w:color w:val="000000" w:themeColor="text1"/>
-          <w:sz w:val="24"/>
-          <w:szCs w:val="24"/>
-        </w:rPr>
-      </w:pPr>
-      <w:bookmarkStart w:id="0" w:name="_GoBack"/>
-      <w:bookmarkEnd w:id="0"/>
-    </w:p>
-    <w:p>
-      <w:pPr>
-        <w:spacing w:after="0" w:line="240" w:lineRule="auto"/>
-        <w:rPr>
-          <w:rFonts w:ascii="Linux Libertine O" w:eastAsia="Times New Roman" w:hAnsi="Linux Libertine O" w:cs="Segoe UI"/>
+          <w:rFonts w:ascii="Linux Biolinum" w:eastAsia="Times New Roman" w:hAnsi="Linux Biolinum" w:cs="Segoe UI"/>
+          <w:color w:val="000000" w:themeColor="text1"/>
+          <w:sz w:val="24"/>
+          <w:szCs w:val="24"/>
+        </w:rPr>
+      </w:pPr>
+    </w:p>
+    <w:p>
+      <w:pPr>
+        <w:spacing w:after="0" w:line="240" w:lineRule="auto"/>
+        <w:rPr>
+          <w:rFonts w:ascii="Linux Biolinum" w:eastAsia="Times New Roman" w:hAnsi="Linux Biolinum" w:cs="Segoe UI"/>
           <w:color w:val="FF0000"/>
           <w:sz w:val="24"/>
           <w:szCs w:val="24"/>
@@ -1717,7 +1812,7 @@
       <w:pPr>
         <w:spacing w:after="0" w:line="240" w:lineRule="auto"/>
         <w:rPr>
-          <w:rFonts w:ascii="Linux Biolinum O" w:eastAsia="Times New Roman" w:hAnsi="Linux Biolinum O" w:cs="Segoe UI"/>
+          <w:rFonts w:ascii="Linux Biolinum" w:eastAsia="Times New Roman" w:hAnsi="Linux Biolinum" w:cs="Segoe UI"/>
           <w:b/>
           <w:bCs/>
           <w:color w:val="FF0000"/>
@@ -1727,7 +1822,7 @@
       </w:pPr>
       <w:r>
         <w:rPr>
-          <w:rFonts w:ascii="Linux Biolinum O" w:eastAsia="Times New Roman" w:hAnsi="Linux Biolinum O" w:cs="Segoe UI"/>
+          <w:rFonts w:ascii="Linux Biolinum" w:eastAsia="Times New Roman" w:hAnsi="Linux Biolinum" w:cs="Segoe UI"/>
           <w:b/>
           <w:bCs/>
           <w:color w:val="FF0000"/>
@@ -1746,15 +1841,15 @@
         </w:numPr>
         <w:spacing w:after="0" w:line="240" w:lineRule="auto"/>
         <w:rPr>
-          <w:rFonts w:ascii="Linux Libertine O" w:eastAsia="Times New Roman" w:hAnsi="Linux Libertine O" w:cs="Segoe UI"/>
-          <w:color w:val="000000" w:themeColor="text1"/>
-          <w:sz w:val="24"/>
-          <w:szCs w:val="24"/>
-        </w:rPr>
-      </w:pPr>
-      <w:r>
-        <w:rPr>
-          <w:rFonts w:ascii="Linux Libertine O" w:eastAsia="Times New Roman" w:hAnsi="Linux Libertine O" w:cs="Segoe UI"/>
+          <w:rFonts w:ascii="Linux Biolinum" w:eastAsia="Times New Roman" w:hAnsi="Linux Biolinum" w:cs="Segoe UI"/>
+          <w:color w:val="000000" w:themeColor="text1"/>
+          <w:sz w:val="24"/>
+          <w:szCs w:val="24"/>
+        </w:rPr>
+      </w:pPr>
+      <w:r>
+        <w:rPr>
+          <w:rFonts w:ascii="Linux Biolinum" w:eastAsia="Times New Roman" w:hAnsi="Linux Biolinum" w:cs="Segoe UI"/>
           <w:color w:val="000000" w:themeColor="text1"/>
           <w:sz w:val="24"/>
           <w:szCs w:val="24"/>
@@ -1771,15 +1866,15 @@
         </w:numPr>
         <w:spacing w:after="0" w:line="240" w:lineRule="auto"/>
         <w:rPr>
-          <w:rFonts w:ascii="Linux Libertine O" w:eastAsia="Times New Roman" w:hAnsi="Linux Libertine O" w:cs="Segoe UI"/>
-          <w:color w:val="000000" w:themeColor="text1"/>
-          <w:sz w:val="24"/>
-          <w:szCs w:val="24"/>
-        </w:rPr>
-      </w:pPr>
-      <w:r>
-        <w:rPr>
-          <w:rFonts w:ascii="Linux Libertine O" w:eastAsia="Times New Roman" w:hAnsi="Linux Libertine O" w:cs="Segoe UI"/>
+          <w:rFonts w:ascii="Linux Biolinum" w:eastAsia="Times New Roman" w:hAnsi="Linux Biolinum" w:cs="Segoe UI"/>
+          <w:color w:val="000000" w:themeColor="text1"/>
+          <w:sz w:val="24"/>
+          <w:szCs w:val="24"/>
+        </w:rPr>
+      </w:pPr>
+      <w:r>
+        <w:rPr>
+          <w:rFonts w:ascii="Linux Biolinum" w:eastAsia="Times New Roman" w:hAnsi="Linux Biolinum" w:cs="Segoe UI"/>
           <w:color w:val="000000" w:themeColor="text1"/>
           <w:sz w:val="24"/>
           <w:szCs w:val="24"/>
@@ -1796,14 +1891,14 @@
         </w:numPr>
         <w:spacing w:after="0" w:line="240" w:lineRule="auto"/>
         <w:rPr>
-          <w:rFonts w:ascii="Linux Libertine O" w:eastAsia="Times New Roman" w:hAnsi="Linux Libertine O" w:cs="Segoe UI"/>
-          <w:sz w:val="24"/>
-          <w:szCs w:val="24"/>
-        </w:rPr>
-      </w:pPr>
-      <w:r>
-        <w:rPr>
-          <w:rFonts w:ascii="Linux Libertine O" w:eastAsia="Times New Roman" w:hAnsi="Linux Libertine O" w:cs="Segoe UI"/>
+          <w:rFonts w:ascii="Linux Biolinum" w:eastAsia="Times New Roman" w:hAnsi="Linux Biolinum" w:cs="Segoe UI"/>
+          <w:sz w:val="24"/>
+          <w:szCs w:val="24"/>
+        </w:rPr>
+      </w:pPr>
+      <w:r>
+        <w:rPr>
+          <w:rFonts w:ascii="Linux Biolinum" w:eastAsia="Times New Roman" w:hAnsi="Linux Biolinum" w:cs="Segoe UI"/>
           <w:sz w:val="24"/>
           <w:szCs w:val="24"/>
         </w:rPr>
@@ -1811,7 +1906,7 @@
       </w:r>
       <w:r>
         <w:rPr>
-          <w:rFonts w:ascii="Linux Libertine O" w:eastAsia="Times New Roman" w:hAnsi="Linux Libertine O" w:cs="Segoe UI"/>
+          <w:rFonts w:ascii="Linux Biolinum" w:eastAsia="Times New Roman" w:hAnsi="Linux Biolinum" w:cs="Segoe UI"/>
           <w:sz w:val="24"/>
           <w:szCs w:val="24"/>
         </w:rPr>
@@ -1827,14 +1922,14 @@
         </w:numPr>
         <w:spacing w:after="0" w:line="240" w:lineRule="auto"/>
         <w:rPr>
-          <w:rFonts w:ascii="Linux Libertine O" w:eastAsia="Times New Roman" w:hAnsi="Linux Libertine O" w:cs="Segoe UI"/>
-          <w:sz w:val="24"/>
-          <w:szCs w:val="24"/>
-        </w:rPr>
-      </w:pPr>
-      <w:r>
-        <w:rPr>
-          <w:rFonts w:ascii="Linux Libertine O" w:eastAsia="Times New Roman" w:hAnsi="Linux Libertine O" w:cs="Segoe UI"/>
+          <w:rFonts w:ascii="Linux Biolinum" w:eastAsia="Times New Roman" w:hAnsi="Linux Biolinum" w:cs="Segoe UI"/>
+          <w:sz w:val="24"/>
+          <w:szCs w:val="24"/>
+        </w:rPr>
+      </w:pPr>
+      <w:r>
+        <w:rPr>
+          <w:rFonts w:ascii="Linux Biolinum" w:eastAsia="Times New Roman" w:hAnsi="Linux Biolinum" w:cs="Segoe UI"/>
           <w:sz w:val="24"/>
           <w:szCs w:val="24"/>
         </w:rPr>
@@ -1842,7 +1937,7 @@
       </w:r>
       <w:r>
         <w:rPr>
-          <w:rFonts w:ascii="Linux Libertine O" w:eastAsia="Times New Roman" w:hAnsi="Linux Libertine O" w:cs="Segoe UI"/>
+          <w:rFonts w:ascii="Linux Biolinum" w:eastAsia="Times New Roman" w:hAnsi="Linux Biolinum" w:cs="Segoe UI"/>
           <w:sz w:val="24"/>
           <w:szCs w:val="24"/>
         </w:rPr>
@@ -1858,17 +1953,17 @@
         </w:numPr>
         <w:spacing w:after="0" w:line="240" w:lineRule="auto"/>
         <w:rPr>
-          <w:rFonts w:ascii="Linux Libertine O" w:eastAsia="Times New Roman" w:hAnsi="Linux Libertine O" w:cs="Segoe UI"/>
-          <w:sz w:val="24"/>
-          <w:szCs w:val="24"/>
-        </w:rPr>
-      </w:pPr>
-    </w:p>
-    <w:p>
-      <w:pPr>
-        <w:spacing w:after="0" w:line="240" w:lineRule="auto"/>
-        <w:rPr>
-          <w:rFonts w:ascii="Linux Libertine O" w:eastAsia="Times New Roman" w:hAnsi="Linux Libertine O" w:cs="Segoe UI"/>
+          <w:rFonts w:ascii="Linux Biolinum" w:eastAsia="Times New Roman" w:hAnsi="Linux Biolinum" w:cs="Segoe UI"/>
+          <w:sz w:val="24"/>
+          <w:szCs w:val="24"/>
+        </w:rPr>
+      </w:pPr>
+    </w:p>
+    <w:p>
+      <w:pPr>
+        <w:spacing w:after="0" w:line="240" w:lineRule="auto"/>
+        <w:rPr>
+          <w:rFonts w:ascii="Linux Biolinum" w:eastAsia="Times New Roman" w:hAnsi="Linux Biolinum" w:cs="Segoe UI"/>
           <w:color w:val="FF0000"/>
           <w:sz w:val="24"/>
           <w:szCs w:val="24"/>
@@ -1879,17 +1974,17 @@
       <w:pPr>
         <w:spacing w:after="0" w:line="240" w:lineRule="auto"/>
         <w:rPr>
-          <w:rFonts w:ascii="Linux Biolinum O" w:eastAsia="Times New Roman" w:hAnsi="Linux Biolinum O" w:cs="Segoe UI"/>
-          <w:b/>
-          <w:bCs/>
-          <w:color w:val="00B0F0"/>
-          <w:sz w:val="24"/>
-          <w:szCs w:val="24"/>
-        </w:rPr>
-      </w:pPr>
-      <w:r>
-        <w:rPr>
-          <w:rFonts w:ascii="Linux Biolinum O" w:eastAsia="Times New Roman" w:hAnsi="Linux Biolinum O" w:cs="Segoe UI"/>
+          <w:rFonts w:ascii="Linux Biolinum" w:eastAsia="Times New Roman" w:hAnsi="Linux Biolinum" w:cs="Segoe UI"/>
+          <w:b/>
+          <w:bCs/>
+          <w:color w:val="00B0F0"/>
+          <w:sz w:val="24"/>
+          <w:szCs w:val="24"/>
+        </w:rPr>
+      </w:pPr>
+      <w:r>
+        <w:rPr>
+          <w:rFonts w:ascii="Linux Biolinum" w:eastAsia="Times New Roman" w:hAnsi="Linux Biolinum" w:cs="Segoe UI"/>
           <w:b/>
           <w:bCs/>
           <w:color w:val="00B0F0"/>
@@ -1908,15 +2003,15 @@
         </w:numPr>
         <w:spacing w:after="0" w:line="240" w:lineRule="auto"/>
         <w:rPr>
-          <w:rFonts w:ascii="Linux Libertine O" w:eastAsia="Times New Roman" w:hAnsi="Linux Libertine O" w:cs="Segoe UI"/>
-          <w:color w:val="00B0F0"/>
-          <w:sz w:val="24"/>
-          <w:szCs w:val="24"/>
-        </w:rPr>
-      </w:pPr>
-      <w:r>
-        <w:rPr>
-          <w:rFonts w:ascii="Linux Libertine O" w:eastAsia="Times New Roman" w:hAnsi="Linux Libertine O" w:cs="Segoe UI"/>
+          <w:rFonts w:ascii="Linux Biolinum" w:eastAsia="Times New Roman" w:hAnsi="Linux Biolinum" w:cs="Segoe UI"/>
+          <w:color w:val="00B0F0"/>
+          <w:sz w:val="24"/>
+          <w:szCs w:val="24"/>
+        </w:rPr>
+      </w:pPr>
+      <w:r>
+        <w:rPr>
+          <w:rFonts w:ascii="Linux Biolinum" w:eastAsia="Times New Roman" w:hAnsi="Linux Biolinum" w:cs="Segoe UI"/>
           <w:color w:val="00B0F0"/>
           <w:sz w:val="24"/>
           <w:szCs w:val="24"/>
@@ -1933,15 +2028,15 @@
         </w:numPr>
         <w:spacing w:after="0" w:line="240" w:lineRule="auto"/>
         <w:rPr>
-          <w:rFonts w:ascii="Linux Libertine O" w:eastAsia="Times New Roman" w:hAnsi="Linux Libertine O" w:cs="Segoe UI"/>
-          <w:color w:val="00B0F0"/>
-          <w:sz w:val="24"/>
-          <w:szCs w:val="24"/>
-        </w:rPr>
-      </w:pPr>
-      <w:r>
-        <w:rPr>
-          <w:rFonts w:ascii="Linux Libertine O" w:eastAsia="Times New Roman" w:hAnsi="Linux Libertine O" w:cs="Segoe UI"/>
+          <w:rFonts w:ascii="Linux Biolinum" w:eastAsia="Times New Roman" w:hAnsi="Linux Biolinum" w:cs="Segoe UI"/>
+          <w:color w:val="00B0F0"/>
+          <w:sz w:val="24"/>
+          <w:szCs w:val="24"/>
+        </w:rPr>
+      </w:pPr>
+      <w:r>
+        <w:rPr>
+          <w:rFonts w:ascii="Linux Biolinum" w:eastAsia="Times New Roman" w:hAnsi="Linux Biolinum" w:cs="Segoe UI"/>
           <w:color w:val="00B0F0"/>
           <w:sz w:val="24"/>
           <w:szCs w:val="24"/>
@@ -1950,7 +2045,7 @@
       </w:r>
       <w:r>
         <w:rPr>
-          <w:rFonts w:ascii="Linux Libertine O" w:eastAsia="Times New Roman" w:hAnsi="Linux Libertine O" w:cs="Segoe UI"/>
+          <w:rFonts w:ascii="Linux Biolinum" w:eastAsia="Times New Roman" w:hAnsi="Linux Biolinum" w:cs="Segoe UI"/>
           <w:color w:val="00B0F0"/>
           <w:sz w:val="24"/>
           <w:szCs w:val="24"/>
@@ -1959,7 +2054,7 @@
       </w:r>
       <w:r>
         <w:rPr>
-          <w:rFonts w:ascii="Linux Libertine O" w:eastAsia="Times New Roman" w:hAnsi="Linux Libertine O" w:cs="Segoe UI"/>
+          <w:rFonts w:ascii="Linux Biolinum" w:eastAsia="Times New Roman" w:hAnsi="Linux Biolinum" w:cs="Segoe UI"/>
           <w:color w:val="00B0F0"/>
           <w:sz w:val="24"/>
           <w:szCs w:val="24"/>
@@ -1976,15 +2071,15 @@
         </w:numPr>
         <w:spacing w:after="0" w:line="240" w:lineRule="auto"/>
         <w:rPr>
-          <w:rFonts w:ascii="Linux Libertine O" w:eastAsia="Times New Roman" w:hAnsi="Linux Libertine O" w:cs="Segoe UI"/>
-          <w:color w:val="00B0F0"/>
-          <w:sz w:val="24"/>
-          <w:szCs w:val="24"/>
-        </w:rPr>
-      </w:pPr>
-      <w:r>
-        <w:rPr>
-          <w:rFonts w:ascii="Linux Libertine O" w:eastAsia="Times New Roman" w:hAnsi="Linux Libertine O" w:cs="Segoe UI"/>
+          <w:rFonts w:ascii="Linux Biolinum" w:eastAsia="Times New Roman" w:hAnsi="Linux Biolinum" w:cs="Segoe UI"/>
+          <w:color w:val="00B0F0"/>
+          <w:sz w:val="24"/>
+          <w:szCs w:val="24"/>
+        </w:rPr>
+      </w:pPr>
+      <w:r>
+        <w:rPr>
+          <w:rFonts w:ascii="Linux Biolinum" w:eastAsia="Times New Roman" w:hAnsi="Linux Biolinum" w:cs="Segoe UI"/>
           <w:color w:val="00B0F0"/>
           <w:sz w:val="24"/>
           <w:szCs w:val="24"/>
@@ -2001,15 +2096,15 @@
         </w:numPr>
         <w:spacing w:after="0" w:line="240" w:lineRule="auto"/>
         <w:rPr>
-          <w:rFonts w:ascii="Linux Libertine O" w:eastAsia="Times New Roman" w:hAnsi="Linux Libertine O" w:cs="Segoe UI"/>
-          <w:color w:val="00B0F0"/>
-          <w:sz w:val="24"/>
-          <w:szCs w:val="24"/>
-        </w:rPr>
-      </w:pPr>
-      <w:r>
-        <w:rPr>
-          <w:rFonts w:ascii="Linux Libertine O" w:eastAsia="Times New Roman" w:hAnsi="Linux Libertine O" w:cs="Segoe UI"/>
+          <w:rFonts w:ascii="Linux Biolinum" w:eastAsia="Times New Roman" w:hAnsi="Linux Biolinum" w:cs="Segoe UI"/>
+          <w:color w:val="00B0F0"/>
+          <w:sz w:val="24"/>
+          <w:szCs w:val="24"/>
+        </w:rPr>
+      </w:pPr>
+      <w:r>
+        <w:rPr>
+          <w:rFonts w:ascii="Linux Biolinum" w:eastAsia="Times New Roman" w:hAnsi="Linux Biolinum" w:cs="Segoe UI"/>
           <w:color w:val="00B0F0"/>
           <w:sz w:val="24"/>
           <w:szCs w:val="24"/>
@@ -2019,7 +2114,7 @@
       </w:r>
       <w:r>
         <w:rPr>
-          <w:rFonts w:ascii="Linux Libertine O" w:eastAsia="Times New Roman" w:hAnsi="Linux Libertine O" w:cs="Segoe UI"/>
+          <w:rFonts w:ascii="Linux Biolinum" w:eastAsia="Times New Roman" w:hAnsi="Linux Biolinum" w:cs="Segoe UI"/>
           <w:color w:val="00B0F0"/>
           <w:sz w:val="24"/>
           <w:szCs w:val="24"/>
@@ -2028,7 +2123,7 @@
       </w:r>
       <w:r>
         <w:rPr>
-          <w:rFonts w:ascii="Linux Libertine O" w:eastAsia="Times New Roman" w:hAnsi="Linux Libertine O" w:cs="Segoe UI"/>
+          <w:rFonts w:ascii="Linux Biolinum" w:eastAsia="Times New Roman" w:hAnsi="Linux Biolinum" w:cs="Segoe UI"/>
           <w:color w:val="00B0F0"/>
           <w:sz w:val="24"/>
           <w:szCs w:val="24"/>
@@ -2037,7 +2132,7 @@
       </w:r>
       <w:r>
         <w:rPr>
-          <w:rFonts w:ascii="Linux Libertine O" w:eastAsia="Times New Roman" w:hAnsi="Linux Libertine O" w:cs="Segoe UI"/>
+          <w:rFonts w:ascii="Linux Biolinum" w:eastAsia="Times New Roman" w:hAnsi="Linux Biolinum" w:cs="Segoe UI"/>
           <w:color w:val="00B0F0"/>
           <w:sz w:val="24"/>
           <w:szCs w:val="24"/>
@@ -2046,7 +2141,7 @@
       </w:r>
       <w:r>
         <w:rPr>
-          <w:rFonts w:ascii="Linux Libertine O" w:eastAsia="Times New Roman" w:hAnsi="Linux Libertine O" w:cs="Segoe UI"/>
+          <w:rFonts w:ascii="Linux Biolinum" w:eastAsia="Times New Roman" w:hAnsi="Linux Biolinum" w:cs="Segoe UI"/>
           <w:color w:val="00B0F0"/>
           <w:sz w:val="24"/>
           <w:szCs w:val="24"/>
@@ -2063,15 +2158,15 @@
         </w:numPr>
         <w:spacing w:after="0" w:line="240" w:lineRule="auto"/>
         <w:rPr>
-          <w:rFonts w:ascii="Linux Libertine O" w:eastAsia="Times New Roman" w:hAnsi="Linux Libertine O" w:cs="Segoe UI"/>
-          <w:color w:val="00B0F0"/>
-          <w:sz w:val="24"/>
-          <w:szCs w:val="24"/>
-        </w:rPr>
-      </w:pPr>
-      <w:r>
-        <w:rPr>
-          <w:rFonts w:ascii="Linux Libertine O" w:eastAsia="Times New Roman" w:hAnsi="Linux Libertine O" w:cs="Segoe UI"/>
+          <w:rFonts w:ascii="Linux Biolinum" w:eastAsia="Times New Roman" w:hAnsi="Linux Biolinum" w:cs="Segoe UI"/>
+          <w:color w:val="00B0F0"/>
+          <w:sz w:val="24"/>
+          <w:szCs w:val="24"/>
+        </w:rPr>
+      </w:pPr>
+      <w:r>
+        <w:rPr>
+          <w:rFonts w:ascii="Linux Biolinum" w:eastAsia="Times New Roman" w:hAnsi="Linux Biolinum" w:cs="Segoe UI"/>
           <w:color w:val="00B0F0"/>
           <w:sz w:val="24"/>
           <w:szCs w:val="24"/>
@@ -2088,15 +2183,15 @@
         </w:numPr>
         <w:spacing w:after="0" w:line="240" w:lineRule="auto"/>
         <w:rPr>
-          <w:rFonts w:ascii="Linux Libertine O" w:eastAsia="Times New Roman" w:hAnsi="Linux Libertine O" w:cs="Segoe UI"/>
-          <w:color w:val="00B0F0"/>
-          <w:sz w:val="24"/>
-          <w:szCs w:val="24"/>
-        </w:rPr>
-      </w:pPr>
-      <w:r>
-        <w:rPr>
-          <w:rFonts w:ascii="Linux Libertine O" w:eastAsia="Times New Roman" w:hAnsi="Linux Libertine O" w:cs="Segoe UI"/>
+          <w:rFonts w:ascii="Linux Biolinum" w:eastAsia="Times New Roman" w:hAnsi="Linux Biolinum" w:cs="Segoe UI"/>
+          <w:color w:val="00B0F0"/>
+          <w:sz w:val="24"/>
+          <w:szCs w:val="24"/>
+        </w:rPr>
+      </w:pPr>
+      <w:r>
+        <w:rPr>
+          <w:rFonts w:ascii="Linux Biolinum" w:eastAsia="Times New Roman" w:hAnsi="Linux Biolinum" w:cs="Segoe UI"/>
           <w:color w:val="00B0F0"/>
           <w:sz w:val="24"/>
           <w:szCs w:val="24"/>
@@ -2113,15 +2208,15 @@
         </w:numPr>
         <w:spacing w:after="0" w:line="240" w:lineRule="auto"/>
         <w:rPr>
-          <w:rFonts w:ascii="Linux Libertine O" w:eastAsia="Times New Roman" w:hAnsi="Linux Libertine O" w:cs="Segoe UI"/>
-          <w:color w:val="00B0F0"/>
-          <w:sz w:val="24"/>
-          <w:szCs w:val="24"/>
-        </w:rPr>
-      </w:pPr>
-      <w:r>
-        <w:rPr>
-          <w:rFonts w:ascii="Linux Libertine O" w:eastAsia="Times New Roman" w:hAnsi="Linux Libertine O" w:cs="Segoe UI"/>
+          <w:rFonts w:ascii="Linux Biolinum" w:eastAsia="Times New Roman" w:hAnsi="Linux Biolinum" w:cs="Segoe UI"/>
+          <w:color w:val="00B0F0"/>
+          <w:sz w:val="24"/>
+          <w:szCs w:val="24"/>
+        </w:rPr>
+      </w:pPr>
+      <w:r>
+        <w:rPr>
+          <w:rFonts w:ascii="Linux Biolinum" w:eastAsia="Times New Roman" w:hAnsi="Linux Biolinum" w:cs="Segoe UI"/>
           <w:color w:val="00B0F0"/>
           <w:sz w:val="24"/>
           <w:szCs w:val="24"/>
@@ -2138,15 +2233,15 @@
         </w:numPr>
         <w:spacing w:after="0" w:line="240" w:lineRule="auto"/>
         <w:rPr>
-          <w:rFonts w:ascii="Linux Libertine O" w:eastAsia="Times New Roman" w:hAnsi="Linux Libertine O" w:cs="Segoe UI"/>
-          <w:color w:val="00B0F0"/>
-          <w:sz w:val="24"/>
-          <w:szCs w:val="24"/>
-        </w:rPr>
-      </w:pPr>
-      <w:r>
-        <w:rPr>
-          <w:rFonts w:ascii="Linux Libertine O" w:eastAsia="Times New Roman" w:hAnsi="Linux Libertine O" w:cs="Segoe UI"/>
+          <w:rFonts w:ascii="Linux Biolinum" w:eastAsia="Times New Roman" w:hAnsi="Linux Biolinum" w:cs="Segoe UI"/>
+          <w:color w:val="00B0F0"/>
+          <w:sz w:val="24"/>
+          <w:szCs w:val="24"/>
+        </w:rPr>
+      </w:pPr>
+      <w:r>
+        <w:rPr>
+          <w:rFonts w:ascii="Linux Biolinum" w:eastAsia="Times New Roman" w:hAnsi="Linux Biolinum" w:cs="Segoe UI"/>
           <w:color w:val="00B0F0"/>
           <w:sz w:val="24"/>
           <w:szCs w:val="24"/>
@@ -2155,7 +2250,7 @@
       </w:r>
       <w:r>
         <w:rPr>
-          <w:rFonts w:ascii="Linux Libertine O" w:eastAsia="Times New Roman" w:hAnsi="Linux Libertine O" w:cs="Segoe UI"/>
+          <w:rFonts w:ascii="Linux Biolinum" w:eastAsia="Times New Roman" w:hAnsi="Linux Biolinum" w:cs="Segoe UI"/>
           <w:color w:val="00B0F0"/>
           <w:sz w:val="24"/>
           <w:szCs w:val="24"/>
@@ -2164,7 +2259,7 @@
       </w:r>
       <w:r>
         <w:rPr>
-          <w:rFonts w:ascii="Linux Libertine O" w:eastAsia="Times New Roman" w:hAnsi="Linux Libertine O" w:cs="Segoe UI"/>
+          <w:rFonts w:ascii="Linux Biolinum" w:eastAsia="Times New Roman" w:hAnsi="Linux Biolinum" w:cs="Segoe UI"/>
           <w:color w:val="00B0F0"/>
           <w:sz w:val="24"/>
           <w:szCs w:val="24"/>
@@ -2173,7 +2268,7 @@
       </w:r>
       <w:r>
         <w:rPr>
-          <w:rFonts w:ascii="Linux Libertine O" w:eastAsia="Times New Roman" w:hAnsi="Linux Libertine O" w:cs="Segoe UI"/>
+          <w:rFonts w:ascii="Linux Biolinum" w:eastAsia="Times New Roman" w:hAnsi="Linux Biolinum" w:cs="Segoe UI"/>
           <w:color w:val="00B0F0"/>
           <w:sz w:val="24"/>
           <w:szCs w:val="24"/>
@@ -2182,7 +2277,7 @@
       </w:r>
       <w:r>
         <w:rPr>
-          <w:rFonts w:ascii="Linux Libertine O" w:eastAsia="Times New Roman" w:hAnsi="Linux Libertine O" w:cs="Segoe UI"/>
+          <w:rFonts w:ascii="Linux Biolinum" w:eastAsia="Times New Roman" w:hAnsi="Linux Biolinum" w:cs="Segoe UI"/>
           <w:color w:val="00B0F0"/>
           <w:sz w:val="24"/>
           <w:szCs w:val="24"/>
@@ -2191,7 +2286,7 @@
       </w:r>
       <w:r>
         <w:rPr>
-          <w:rFonts w:ascii="Linux Libertine O" w:eastAsia="Times New Roman" w:hAnsi="Linux Libertine O" w:cs="Segoe UI"/>
+          <w:rFonts w:ascii="Linux Biolinum" w:eastAsia="Times New Roman" w:hAnsi="Linux Biolinum" w:cs="Segoe UI"/>
           <w:color w:val="00B0F0"/>
           <w:sz w:val="24"/>
           <w:szCs w:val="24"/>
@@ -2208,15 +2303,15 @@
         </w:numPr>
         <w:spacing w:after="0" w:line="240" w:lineRule="auto"/>
         <w:rPr>
-          <w:rFonts w:ascii="Linux Libertine O" w:eastAsia="Times New Roman" w:hAnsi="Linux Libertine O" w:cs="Segoe UI"/>
-          <w:color w:val="00B0F0"/>
-          <w:sz w:val="24"/>
-          <w:szCs w:val="24"/>
-        </w:rPr>
-      </w:pPr>
-      <w:r>
-        <w:rPr>
-          <w:rFonts w:ascii="Linux Libertine O" w:eastAsia="Times New Roman" w:hAnsi="Linux Libertine O" w:cs="Segoe UI"/>
+          <w:rFonts w:ascii="Linux Biolinum" w:eastAsia="Times New Roman" w:hAnsi="Linux Biolinum" w:cs="Segoe UI"/>
+          <w:color w:val="00B0F0"/>
+          <w:sz w:val="24"/>
+          <w:szCs w:val="24"/>
+        </w:rPr>
+      </w:pPr>
+      <w:r>
+        <w:rPr>
+          <w:rFonts w:ascii="Linux Biolinum" w:eastAsia="Times New Roman" w:hAnsi="Linux Biolinum" w:cs="Segoe UI"/>
           <w:color w:val="00B0F0"/>
           <w:sz w:val="24"/>
           <w:szCs w:val="24"/>
@@ -2233,45 +2328,27 @@
         <w:spacing w:after="0" w:line="240" w:lineRule="auto"/>
         <w:textAlignment w:val="baseline"/>
         <w:rPr>
-          <w:rFonts w:ascii="Linux Libertine O" w:eastAsia="Times New Roman" w:hAnsi="Linux Libertine O" w:cs="Segoe UI"/>
-          <w:color w:val="00B0F0"/>
-          <w:sz w:val="24"/>
-          <w:szCs w:val="24"/>
-        </w:rPr>
-      </w:pPr>
-      <w:r>
-        <w:rPr>
-          <w:rFonts w:ascii="Linux Libertine O" w:eastAsia="Times New Roman" w:hAnsi="Linux Libertine O" w:cs="Segoe UI"/>
-          <w:color w:val="00B0F0"/>
-          <w:sz w:val="24"/>
-          <w:szCs w:val="24"/>
-        </w:rPr>
-        <w:t>The user’s favourites list is stored locally</w:t>
-      </w:r>
-      <w:r>
-        <w:rPr>
-          <w:rFonts w:ascii="Linux Libertine O" w:eastAsia="Times New Roman" w:hAnsi="Linux Libertine O" w:cs="Segoe UI"/>
-          <w:color w:val="00B0F0"/>
-          <w:sz w:val="24"/>
-          <w:szCs w:val="24"/>
-        </w:rPr>
-        <w:t>, inside lists in the User class</w:t>
-      </w:r>
-      <w:r>
-        <w:rPr>
-          <w:rFonts w:ascii="Linux Libertine O" w:eastAsia="Times New Roman" w:hAnsi="Linux Libertine O" w:cs="Segoe UI"/>
-          <w:color w:val="00B0F0"/>
-          <w:sz w:val="24"/>
-          <w:szCs w:val="24"/>
-        </w:rPr>
-        <w:t>.</w:t>
-      </w:r>
-    </w:p>
-    <w:p>
-      <w:pPr>
-        <w:spacing w:after="0" w:line="240" w:lineRule="auto"/>
-        <w:rPr>
-          <w:rFonts w:ascii="Linux Libertine O" w:eastAsia="Times New Roman" w:hAnsi="Linux Libertine O" w:cs="Segoe UI"/>
+          <w:rFonts w:ascii="Linux Biolinum" w:eastAsia="Times New Roman" w:hAnsi="Linux Biolinum" w:cs="Segoe UI"/>
+          <w:color w:val="00B0F0"/>
+          <w:sz w:val="24"/>
+          <w:szCs w:val="24"/>
+        </w:rPr>
+      </w:pPr>
+      <w:r>
+        <w:rPr>
+          <w:rFonts w:ascii="Linux Biolinum" w:eastAsia="Times New Roman" w:hAnsi="Linux Biolinum" w:cs="Segoe UI"/>
+          <w:color w:val="00B0F0"/>
+          <w:sz w:val="24"/>
+          <w:szCs w:val="24"/>
+        </w:rPr>
+        <w:t>The user’s favourites list is stored locally, inside lists in the User class.</w:t>
+      </w:r>
+    </w:p>
+    <w:p>
+      <w:pPr>
+        <w:spacing w:after="0" w:line="240" w:lineRule="auto"/>
+        <w:rPr>
+          <w:rFonts w:ascii="Linux Biolinum" w:eastAsia="Times New Roman" w:hAnsi="Linux Biolinum" w:cs="Segoe UI"/>
           <w:color w:val="FF0000"/>
           <w:sz w:val="24"/>
           <w:szCs w:val="24"/>
@@ -2282,7 +2359,7 @@
       <w:pPr>
         <w:spacing w:after="0" w:line="240" w:lineRule="auto"/>
         <w:rPr>
-          <w:rFonts w:ascii="Linux Libertine O" w:eastAsia="Times New Roman" w:hAnsi="Linux Libertine O" w:cs="Segoe UI"/>
+          <w:rFonts w:ascii="Linux Biolinum" w:eastAsia="Times New Roman" w:hAnsi="Linux Biolinum" w:cs="Segoe UI"/>
           <w:color w:val="FF0000"/>
           <w:sz w:val="24"/>
           <w:szCs w:val="24"/>
@@ -2295,7 +2372,7 @@
           <w:tab w:val="left" w:pos="3493"/>
         </w:tabs>
         <w:rPr>
-          <w:rFonts w:ascii="Linux Biolinum O" w:hAnsi="Linux Biolinum O" w:cs="Segoe UI"/>
+          <w:rFonts w:ascii="Linux Biolinum" w:hAnsi="Linux Biolinum" w:cs="Segoe UI"/>
           <w:b/>
           <w:bCs/>
           <w:color w:val="FF0000"/>
@@ -2306,7 +2383,7 @@
       </w:pPr>
       <w:r>
         <w:rPr>
-          <w:rFonts w:ascii="Linux Biolinum O" w:hAnsi="Linux Biolinum O" w:cs="Segoe UI"/>
+          <w:rFonts w:ascii="Linux Biolinum" w:hAnsi="Linux Biolinum" w:cs="Segoe UI"/>
           <w:b/>
           <w:bCs/>
           <w:color w:val="FF0000"/>
@@ -2314,7 +2391,7 @@
           <w:szCs w:val="36"/>
           <w:lang w:val="en-GB"/>
         </w:rPr>
-        <w:t>/Design (3 use case (basic, alt, exc)+ sequence, others: basic; UML (UI, system); State chart (3); Source code/</w:t>
+        <w:t xml:space="preserve">/Design </w:t>
       </w:r>
     </w:p>
     <w:p>
@@ -2323,15 +2400,235 @@
           <w:tab w:val="left" w:pos="3493"/>
         </w:tabs>
         <w:rPr>
-          <w:rFonts w:ascii="Linux Libertine O" w:hAnsi="Linux Libertine O" w:cs="Segoe UI"/>
+          <w:rFonts w:ascii="Linux Biolinum" w:hAnsi="Linux Biolinum" w:cs="Segoe UI"/>
           <w:b/>
           <w:bCs/>
           <w:color w:val="FF0000"/>
-          <w:sz w:val="24"/>
-          <w:szCs w:val="32"/>
-          <w:lang w:val="en-GB"/>
-        </w:rPr>
-      </w:pPr>
+          <w:sz w:val="28"/>
+          <w:szCs w:val="36"/>
+          <w:lang w:val="en-GB"/>
+        </w:rPr>
+      </w:pPr>
+      <w:r>
+        <w:rPr>
+          <w:rFonts w:ascii="Linux Biolinum" w:hAnsi="Linux Biolinum" w:cs="Segoe UI"/>
+          <w:b/>
+          <w:bCs/>
+          <w:color w:val="FF0000"/>
+          <w:sz w:val="28"/>
+          <w:szCs w:val="36"/>
+          <w:lang w:val="en-GB"/>
+        </w:rPr>
+        <w:t>use case</w:t>
+      </w:r>
+      <w:r>
+        <w:rPr>
+          <w:rFonts w:ascii="Linux Biolinum" w:hAnsi="Linux Biolinum" w:cs="Segoe UI"/>
+          <w:b/>
+          <w:bCs/>
+          <w:color w:val="FF0000"/>
+          <w:sz w:val="28"/>
+          <w:szCs w:val="36"/>
+          <w:lang w:val="en-GB"/>
+        </w:rPr>
+        <w:t>s (</w:t>
+      </w:r>
+      <w:r>
+        <w:rPr>
+          <w:rFonts w:ascii="Linux Biolinum" w:hAnsi="Linux Biolinum" w:cs="Segoe UI"/>
+          <w:b/>
+          <w:bCs/>
+          <w:color w:val="FF0000"/>
+          <w:sz w:val="28"/>
+          <w:szCs w:val="36"/>
+          <w:lang w:val="en-GB"/>
+        </w:rPr>
+        <w:t xml:space="preserve">3 </w:t>
+      </w:r>
+      <w:r>
+        <w:rPr>
+          <w:rFonts w:ascii="Linux Biolinum" w:hAnsi="Linux Biolinum" w:cs="Segoe UI"/>
+          <w:b/>
+          <w:bCs/>
+          <w:color w:val="FF0000"/>
+          <w:sz w:val="28"/>
+          <w:szCs w:val="36"/>
+          <w:lang w:val="en-GB"/>
+        </w:rPr>
+        <w:t xml:space="preserve">basic, </w:t>
+      </w:r>
+      <w:r>
+        <w:rPr>
+          <w:rFonts w:ascii="Linux Biolinum" w:hAnsi="Linux Biolinum" w:cs="Segoe UI"/>
+          <w:b/>
+          <w:bCs/>
+          <w:color w:val="FF0000"/>
+          <w:sz w:val="28"/>
+          <w:szCs w:val="36"/>
+          <w:lang w:val="en-GB"/>
+        </w:rPr>
+        <w:t xml:space="preserve">3 </w:t>
+      </w:r>
+      <w:r>
+        <w:rPr>
+          <w:rFonts w:ascii="Linux Biolinum" w:hAnsi="Linux Biolinum" w:cs="Segoe UI"/>
+          <w:b/>
+          <w:bCs/>
+          <w:color w:val="FF0000"/>
+          <w:sz w:val="28"/>
+          <w:szCs w:val="36"/>
+          <w:lang w:val="en-GB"/>
+        </w:rPr>
+        <w:t xml:space="preserve">alt, </w:t>
+      </w:r>
+      <w:r>
+        <w:rPr>
+          <w:rFonts w:ascii="Linux Biolinum" w:hAnsi="Linux Biolinum" w:cs="Segoe UI"/>
+          <w:b/>
+          <w:bCs/>
+          <w:color w:val="FF0000"/>
+          <w:sz w:val="28"/>
+          <w:szCs w:val="36"/>
+          <w:lang w:val="en-GB"/>
+        </w:rPr>
+        <w:t xml:space="preserve">3 </w:t>
+      </w:r>
+      <w:r>
+        <w:rPr>
+          <w:rFonts w:ascii="Linux Biolinum" w:hAnsi="Linux Biolinum" w:cs="Segoe UI"/>
+          <w:b/>
+          <w:bCs/>
+          <w:color w:val="FF0000"/>
+          <w:sz w:val="28"/>
+          <w:szCs w:val="36"/>
+          <w:lang w:val="en-GB"/>
+        </w:rPr>
+        <w:t>exc)</w:t>
+      </w:r>
+      <w:r>
+        <w:rPr>
+          <w:rFonts w:ascii="Linux Biolinum" w:hAnsi="Linux Biolinum" w:cs="Segoe UI"/>
+          <w:b/>
+          <w:bCs/>
+          <w:color w:val="FF0000"/>
+          <w:sz w:val="28"/>
+          <w:szCs w:val="36"/>
+          <w:lang w:val="en-GB"/>
+        </w:rPr>
+        <w:t>, others: basic</w:t>
+      </w:r>
+    </w:p>
+    <w:p>
+      <w:pPr>
+        <w:tabs>
+          <w:tab w:val="left" w:pos="3493"/>
+        </w:tabs>
+        <w:rPr>
+          <w:rFonts w:ascii="Linux Biolinum" w:hAnsi="Linux Biolinum" w:cs="Segoe UI"/>
+          <w:b/>
+          <w:bCs/>
+          <w:color w:val="FF0000"/>
+          <w:sz w:val="28"/>
+          <w:szCs w:val="36"/>
+          <w:lang w:val="en-GB"/>
+        </w:rPr>
+      </w:pPr>
+      <w:r>
+        <w:rPr>
+          <w:rFonts w:ascii="Linux Biolinum" w:hAnsi="Linux Biolinum" w:cs="Segoe UI"/>
+          <w:b/>
+          <w:bCs/>
+          <w:color w:val="FF0000"/>
+          <w:sz w:val="28"/>
+          <w:szCs w:val="36"/>
+          <w:lang w:val="en-GB"/>
+        </w:rPr>
+        <w:t>3 sequence diagrams (basic, alt, ext)</w:t>
+      </w:r>
+    </w:p>
+    <w:p>
+      <w:pPr>
+        <w:tabs>
+          <w:tab w:val="left" w:pos="3493"/>
+        </w:tabs>
+        <w:rPr>
+          <w:rFonts w:ascii="Linux Biolinum" w:hAnsi="Linux Biolinum" w:cs="Segoe UI"/>
+          <w:b/>
+          <w:bCs/>
+          <w:color w:val="FF0000"/>
+          <w:sz w:val="28"/>
+          <w:szCs w:val="36"/>
+          <w:lang w:val="en-GB"/>
+        </w:rPr>
+      </w:pPr>
+      <w:r>
+        <w:rPr>
+          <w:rFonts w:ascii="Linux Biolinum" w:hAnsi="Linux Biolinum" w:cs="Segoe UI"/>
+          <w:b/>
+          <w:bCs/>
+          <w:color w:val="FF0000"/>
+          <w:sz w:val="28"/>
+          <w:szCs w:val="36"/>
+          <w:lang w:val="en-GB"/>
+        </w:rPr>
+        <w:t>other sequence diagrams: basic only</w:t>
+      </w:r>
+    </w:p>
+    <w:p>
+      <w:pPr>
+        <w:tabs>
+          <w:tab w:val="left" w:pos="3493"/>
+        </w:tabs>
+        <w:rPr>
+          <w:rFonts w:ascii="Linux Biolinum" w:hAnsi="Linux Biolinum" w:cs="Segoe UI"/>
+          <w:b/>
+          <w:bCs/>
+          <w:color w:val="FF0000"/>
+          <w:sz w:val="28"/>
+          <w:szCs w:val="36"/>
+          <w:lang w:val="en-GB"/>
+        </w:rPr>
+      </w:pPr>
+      <w:r>
+        <w:rPr>
+          <w:rFonts w:ascii="Linux Biolinum" w:hAnsi="Linux Biolinum" w:cs="Segoe UI"/>
+          <w:b/>
+          <w:bCs/>
+          <w:color w:val="FF0000"/>
+          <w:sz w:val="28"/>
+          <w:szCs w:val="36"/>
+          <w:lang w:val="en-GB"/>
+        </w:rPr>
+        <w:t>3 State charts</w:t>
+      </w:r>
+    </w:p>
+    <w:p>
+      <w:pPr>
+        <w:tabs>
+          <w:tab w:val="left" w:pos="3493"/>
+        </w:tabs>
+        <w:rPr>
+          <w:rFonts w:ascii="Linux Biolinum" w:hAnsi="Linux Biolinum" w:cs="Segoe UI"/>
+          <w:b/>
+          <w:bCs/>
+          <w:color w:val="FF0000"/>
+          <w:sz w:val="28"/>
+          <w:szCs w:val="36"/>
+          <w:lang w:val="en-GB"/>
+        </w:rPr>
+      </w:pPr>
+      <w:r>
+        <w:rPr>
+          <w:rFonts w:ascii="Linux Biolinum" w:hAnsi="Linux Biolinum" w:cs="Segoe UI"/>
+          <w:b/>
+          <w:bCs/>
+          <w:color w:val="FF0000"/>
+          <w:sz w:val="28"/>
+          <w:szCs w:val="36"/>
+          <w:lang w:val="en-GB"/>
+        </w:rPr>
+        <w:t>Full UI-system UML</w:t>
+      </w:r>
     </w:p>
     <w:sectPr>
       <w:pgSz w:w="12240" w:h="15840"/>

</xml_diff>